<commit_message>
cleaned soem data manually and tidied code
</commit_message>
<xml_diff>
--- a/figures/for_paper/summary_sensitivity_table.docx
+++ b/figures/for_paper/summary_sensitivity_table.docx
@@ -430,151 +430,151 @@
                 <w:rFonts w:ascii="Calibri" w:hAnsi="Calibri"/>
                 <w:sz w:val="20"/>
               </w:rPr>
-              <w:t xml:space="default">-0.463</w:t>
-            </w:r>
-          </w:p>
-        </w:tc>
-        <w:tc>
-          <w:tcPr>
-            <w:tcBorders>
-              <w:top w:val="single" w:space="0" w:color="D3D3D3"/>
-              <w:bottom w:val="single" w:space="0" w:color="D3D3D3"/>
-              <w:start w:val="single" w:space="0" w:color="D3D3D3"/>
-              <w:end w:val="single" w:space="0" w:color="D3D3D3"/>
-            </w:tcBorders>
-          </w:tcPr>
-          <w:p>
-            <w:pPr>
-              <w:spacing w:before="0" w:after="60"/>
-              <w:keepNext/>
-              <w:jc w:val="end"/>
-            </w:pPr>
-            <w:r>
-              <w:rPr>
-                <w:rFonts w:ascii="Calibri" w:hAnsi="Calibri"/>
-                <w:sz w:val="20"/>
-              </w:rPr>
-              <w:t xml:space="default">0.146</w:t>
-            </w:r>
-          </w:p>
-        </w:tc>
-        <w:tc>
-          <w:tcPr>
-            <w:tcBorders>
-              <w:top w:val="single" w:space="0" w:color="D3D3D3"/>
-              <w:bottom w:val="single" w:space="0" w:color="D3D3D3"/>
-              <w:start w:val="single" w:space="0" w:color="D3D3D3"/>
-              <w:end w:val="single" w:space="0" w:color="D3D3D3"/>
-            </w:tcBorders>
-          </w:tcPr>
-          <w:p>
-            <w:pPr>
-              <w:spacing w:before="0" w:after="60"/>
-              <w:keepNext/>
-              <w:jc w:val="end"/>
-            </w:pPr>
-            <w:r>
-              <w:rPr>
-                <w:rFonts w:ascii="Calibri" w:hAnsi="Calibri"/>
-                <w:sz w:val="20"/>
-              </w:rPr>
-              <w:t xml:space="default">-3.176</w:t>
-            </w:r>
-          </w:p>
-        </w:tc>
-        <w:tc>
-          <w:tcPr>
-            <w:tcBorders>
-              <w:top w:val="single" w:space="0" w:color="D3D3D3"/>
-              <w:bottom w:val="single" w:space="0" w:color="D3D3D3"/>
-              <w:start w:val="single" w:space="0" w:color="D3D3D3"/>
-              <w:end w:val="single" w:space="0" w:color="D3D3D3"/>
-            </w:tcBorders>
-          </w:tcPr>
-          <w:p>
-            <w:pPr>
-              <w:spacing w:before="0" w:after="60"/>
-              <w:keepNext/>
-              <w:jc w:val="end"/>
-            </w:pPr>
-            <w:r>
-              <w:rPr>
-                <w:rFonts w:ascii="Calibri" w:hAnsi="Calibri"/>
-                <w:sz w:val="20"/>
-              </w:rPr>
-              <w:t xml:space="default">0.001</w:t>
-            </w:r>
-          </w:p>
-        </w:tc>
-        <w:tc>
-          <w:tcPr>
-            <w:tcBorders>
-              <w:top w:val="single" w:space="0" w:color="D3D3D3"/>
-              <w:bottom w:val="single" w:space="0" w:color="D3D3D3"/>
-              <w:start w:val="single" w:space="0" w:color="D3D3D3"/>
-              <w:end w:val="single" w:space="0" w:color="D3D3D3"/>
-            </w:tcBorders>
-          </w:tcPr>
-          <w:p>
-            <w:pPr>
-              <w:spacing w:before="0" w:after="60"/>
-              <w:keepNext/>
-              <w:jc w:val="end"/>
-            </w:pPr>
-            <w:r>
-              <w:rPr>
-                <w:rFonts w:ascii="Calibri" w:hAnsi="Calibri"/>
-                <w:sz w:val="20"/>
-              </w:rPr>
-              <w:t xml:space="default">1114.224</w:t>
-            </w:r>
-          </w:p>
-        </w:tc>
-        <w:tc>
-          <w:tcPr>
-            <w:tcBorders>
-              <w:top w:val="single" w:space="0" w:color="D3D3D3"/>
-              <w:bottom w:val="single" w:space="0" w:color="D3D3D3"/>
-              <w:start w:val="single" w:space="0" w:color="D3D3D3"/>
-              <w:end w:val="single" w:space="0" w:color="D3D3D3"/>
-            </w:tcBorders>
-          </w:tcPr>
-          <w:p>
-            <w:pPr>
-              <w:spacing w:before="0" w:after="60"/>
-              <w:keepNext/>
-              <w:jc w:val="end"/>
-            </w:pPr>
-            <w:r>
-              <w:rPr>
-                <w:rFonts w:ascii="Calibri" w:hAnsi="Calibri"/>
-                <w:sz w:val="20"/>
-              </w:rPr>
-              <w:t xml:space="default">0</w:t>
-            </w:r>
-          </w:p>
-        </w:tc>
-        <w:tc>
-          <w:tcPr>
-            <w:tcBorders>
-              <w:top w:val="single" w:space="0" w:color="D3D3D3"/>
-              <w:bottom w:val="single" w:space="0" w:color="D3D3D3"/>
-              <w:start w:val="single" w:space="0" w:color="D3D3D3"/>
-              <w:end w:val="single" w:space="0" w:color="D3D3D3"/>
-            </w:tcBorders>
-          </w:tcPr>
-          <w:p>
-            <w:pPr>
-              <w:spacing w:before="0" w:after="60"/>
-              <w:keepNext/>
-              <w:jc w:val="end"/>
-            </w:pPr>
-            <w:r>
-              <w:rPr>
-                <w:rFonts w:ascii="Calibri" w:hAnsi="Calibri"/>
-                <w:sz w:val="20"/>
-              </w:rPr>
-              <w:t xml:space="default">84.715</w:t>
+              <w:t xml:space="default">-0.426</w:t>
+            </w:r>
+          </w:p>
+        </w:tc>
+        <w:tc>
+          <w:tcPr>
+            <w:tcBorders>
+              <w:top w:val="single" w:space="0" w:color="D3D3D3"/>
+              <w:bottom w:val="single" w:space="0" w:color="D3D3D3"/>
+              <w:start w:val="single" w:space="0" w:color="D3D3D3"/>
+              <w:end w:val="single" w:space="0" w:color="D3D3D3"/>
+            </w:tcBorders>
+          </w:tcPr>
+          <w:p>
+            <w:pPr>
+              <w:spacing w:before="0" w:after="60"/>
+              <w:keepNext/>
+              <w:jc w:val="end"/>
+            </w:pPr>
+            <w:r>
+              <w:rPr>
+                <w:rFonts w:ascii="Calibri" w:hAnsi="Calibri"/>
+                <w:sz w:val="20"/>
+              </w:rPr>
+              <w:t xml:space="default">0.171</w:t>
+            </w:r>
+          </w:p>
+        </w:tc>
+        <w:tc>
+          <w:tcPr>
+            <w:tcBorders>
+              <w:top w:val="single" w:space="0" w:color="D3D3D3"/>
+              <w:bottom w:val="single" w:space="0" w:color="D3D3D3"/>
+              <w:start w:val="single" w:space="0" w:color="D3D3D3"/>
+              <w:end w:val="single" w:space="0" w:color="D3D3D3"/>
+            </w:tcBorders>
+          </w:tcPr>
+          <w:p>
+            <w:pPr>
+              <w:spacing w:before="0" w:after="60"/>
+              <w:keepNext/>
+              <w:jc w:val="end"/>
+            </w:pPr>
+            <w:r>
+              <w:rPr>
+                <w:rFonts w:ascii="Calibri" w:hAnsi="Calibri"/>
+                <w:sz w:val="20"/>
+              </w:rPr>
+              <w:t xml:space="default">-2.488</w:t>
+            </w:r>
+          </w:p>
+        </w:tc>
+        <w:tc>
+          <w:tcPr>
+            <w:tcBorders>
+              <w:top w:val="single" w:space="0" w:color="D3D3D3"/>
+              <w:bottom w:val="single" w:space="0" w:color="D3D3D3"/>
+              <w:start w:val="single" w:space="0" w:color="D3D3D3"/>
+              <w:end w:val="single" w:space="0" w:color="D3D3D3"/>
+            </w:tcBorders>
+          </w:tcPr>
+          <w:p>
+            <w:pPr>
+              <w:spacing w:before="0" w:after="60"/>
+              <w:keepNext/>
+              <w:jc w:val="end"/>
+            </w:pPr>
+            <w:r>
+              <w:rPr>
+                <w:rFonts w:ascii="Calibri" w:hAnsi="Calibri"/>
+                <w:sz w:val="20"/>
+              </w:rPr>
+              <w:t xml:space="default">0.013</w:t>
+            </w:r>
+          </w:p>
+        </w:tc>
+        <w:tc>
+          <w:tcPr>
+            <w:tcBorders>
+              <w:top w:val="single" w:space="0" w:color="D3D3D3"/>
+              <w:bottom w:val="single" w:space="0" w:color="D3D3D3"/>
+              <w:start w:val="single" w:space="0" w:color="D3D3D3"/>
+              <w:end w:val="single" w:space="0" w:color="D3D3D3"/>
+            </w:tcBorders>
+          </w:tcPr>
+          <w:p>
+            <w:pPr>
+              <w:spacing w:before="0" w:after="60"/>
+              <w:keepNext/>
+              <w:jc w:val="end"/>
+            </w:pPr>
+            <w:r>
+              <w:rPr>
+                <w:rFonts w:ascii="Calibri" w:hAnsi="Calibri"/>
+                <w:sz w:val="20"/>
+              </w:rPr>
+              <w:t xml:space="default">989.259</w:t>
+            </w:r>
+          </w:p>
+        </w:tc>
+        <w:tc>
+          <w:tcPr>
+            <w:tcBorders>
+              <w:top w:val="single" w:space="0" w:color="D3D3D3"/>
+              <w:bottom w:val="single" w:space="0" w:color="D3D3D3"/>
+              <w:start w:val="single" w:space="0" w:color="D3D3D3"/>
+              <w:end w:val="single" w:space="0" w:color="D3D3D3"/>
+            </w:tcBorders>
+          </w:tcPr>
+          <w:p>
+            <w:pPr>
+              <w:spacing w:before="0" w:after="60"/>
+              <w:keepNext/>
+              <w:jc w:val="end"/>
+            </w:pPr>
+            <w:r>
+              <w:rPr>
+                <w:rFonts w:ascii="Calibri" w:hAnsi="Calibri"/>
+                <w:sz w:val="20"/>
+              </w:rPr>
+              <w:t xml:space="default">0.000</w:t>
+            </w:r>
+          </w:p>
+        </w:tc>
+        <w:tc>
+          <w:tcPr>
+            <w:tcBorders>
+              <w:top w:val="single" w:space="0" w:color="D3D3D3"/>
+              <w:bottom w:val="single" w:space="0" w:color="D3D3D3"/>
+              <w:start w:val="single" w:space="0" w:color="D3D3D3"/>
+              <w:end w:val="single" w:space="0" w:color="D3D3D3"/>
+            </w:tcBorders>
+          </w:tcPr>
+          <w:p>
+            <w:pPr>
+              <w:spacing w:before="0" w:after="60"/>
+              <w:keepNext/>
+              <w:jc w:val="end"/>
+            </w:pPr>
+            <w:r>
+              <w:rPr>
+                <w:rFonts w:ascii="Calibri" w:hAnsi="Calibri"/>
+                <w:sz w:val="20"/>
+              </w:rPr>
+              <w:t xml:space="default">83.145</w:t>
             </w:r>
           </w:p>
         </w:tc>
@@ -651,7 +651,7 @@
                 <w:rFonts w:ascii="Calibri" w:hAnsi="Calibri"/>
                 <w:sz w:val="20"/>
               </w:rPr>
-              <w:t xml:space="default">Outliers removed</w:t>
+              <w:t xml:space="default">Failed Geary test</w:t>
             </w:r>
           </w:p>
         </w:tc>
@@ -723,151 +723,151 @@
                 <w:rFonts w:ascii="Calibri" w:hAnsi="Calibri"/>
                 <w:sz w:val="20"/>
               </w:rPr>
-              <w:t xml:space="default">-0.394</w:t>
-            </w:r>
-          </w:p>
-        </w:tc>
-        <w:tc>
-          <w:tcPr>
-            <w:tcBorders>
-              <w:top w:val="single" w:space="0" w:color="D3D3D3"/>
-              <w:bottom w:val="single" w:space="0" w:color="D3D3D3"/>
-              <w:start w:val="single" w:space="0" w:color="D3D3D3"/>
-              <w:end w:val="single" w:space="0" w:color="D3D3D3"/>
-            </w:tcBorders>
-          </w:tcPr>
-          <w:p>
-            <w:pPr>
-              <w:spacing w:before="0" w:after="60"/>
-              <w:keepNext/>
-              <w:jc w:val="end"/>
-            </w:pPr>
-            <w:r>
-              <w:rPr>
-                <w:rFonts w:ascii="Calibri" w:hAnsi="Calibri"/>
-                <w:sz w:val="20"/>
-              </w:rPr>
-              <w:t xml:space="default">0.121</w:t>
-            </w:r>
-          </w:p>
-        </w:tc>
-        <w:tc>
-          <w:tcPr>
-            <w:tcBorders>
-              <w:top w:val="single" w:space="0" w:color="D3D3D3"/>
-              <w:bottom w:val="single" w:space="0" w:color="D3D3D3"/>
-              <w:start w:val="single" w:space="0" w:color="D3D3D3"/>
-              <w:end w:val="single" w:space="0" w:color="D3D3D3"/>
-            </w:tcBorders>
-          </w:tcPr>
-          <w:p>
-            <w:pPr>
-              <w:spacing w:before="0" w:after="60"/>
-              <w:keepNext/>
-              <w:jc w:val="end"/>
-            </w:pPr>
-            <w:r>
-              <w:rPr>
-                <w:rFonts w:ascii="Calibri" w:hAnsi="Calibri"/>
-                <w:sz w:val="20"/>
-              </w:rPr>
-              <w:t xml:space="default">-3.250</w:t>
-            </w:r>
-          </w:p>
-        </w:tc>
-        <w:tc>
-          <w:tcPr>
-            <w:tcBorders>
-              <w:top w:val="single" w:space="0" w:color="D3D3D3"/>
-              <w:bottom w:val="single" w:space="0" w:color="D3D3D3"/>
-              <w:start w:val="single" w:space="0" w:color="D3D3D3"/>
-              <w:end w:val="single" w:space="0" w:color="D3D3D3"/>
-            </w:tcBorders>
-          </w:tcPr>
-          <w:p>
-            <w:pPr>
-              <w:spacing w:before="0" w:after="60"/>
-              <w:keepNext/>
-              <w:jc w:val="end"/>
-            </w:pPr>
-            <w:r>
-              <w:rPr>
-                <w:rFonts w:ascii="Calibri" w:hAnsi="Calibri"/>
-                <w:sz w:val="20"/>
-              </w:rPr>
-              <w:t xml:space="default">0.001</w:t>
-            </w:r>
-          </w:p>
-        </w:tc>
-        <w:tc>
-          <w:tcPr>
-            <w:tcBorders>
-              <w:top w:val="single" w:space="0" w:color="D3D3D3"/>
-              <w:bottom w:val="single" w:space="0" w:color="D3D3D3"/>
-              <w:start w:val="single" w:space="0" w:color="D3D3D3"/>
-              <w:end w:val="single" w:space="0" w:color="D3D3D3"/>
-            </w:tcBorders>
-          </w:tcPr>
-          <w:p>
-            <w:pPr>
-              <w:spacing w:before="0" w:after="60"/>
-              <w:keepNext/>
-              <w:jc w:val="end"/>
-            </w:pPr>
-            <w:r>
-              <w:rPr>
-                <w:rFonts w:ascii="Calibri" w:hAnsi="Calibri"/>
-                <w:sz w:val="20"/>
-              </w:rPr>
-              <w:t xml:space="default">527.310</w:t>
-            </w:r>
-          </w:p>
-        </w:tc>
-        <w:tc>
-          <w:tcPr>
-            <w:tcBorders>
-              <w:top w:val="single" w:space="0" w:color="D3D3D3"/>
-              <w:bottom w:val="single" w:space="0" w:color="D3D3D3"/>
-              <w:start w:val="single" w:space="0" w:color="D3D3D3"/>
-              <w:end w:val="single" w:space="0" w:color="D3D3D3"/>
-            </w:tcBorders>
-          </w:tcPr>
-          <w:p>
-            <w:pPr>
-              <w:spacing w:before="0" w:after="60"/>
-              <w:keepNext/>
-              <w:jc w:val="end"/>
-            </w:pPr>
-            <w:r>
-              <w:rPr>
-                <w:rFonts w:ascii="Calibri" w:hAnsi="Calibri"/>
-                <w:sz w:val="20"/>
-              </w:rPr>
-              <w:t xml:space="default">0</w:t>
-            </w:r>
-          </w:p>
-        </w:tc>
-        <w:tc>
-          <w:tcPr>
-            <w:tcBorders>
-              <w:top w:val="single" w:space="0" w:color="D3D3D3"/>
-              <w:bottom w:val="single" w:space="0" w:color="D3D3D3"/>
-              <w:start w:val="single" w:space="0" w:color="D3D3D3"/>
-              <w:end w:val="single" w:space="0" w:color="D3D3D3"/>
-            </w:tcBorders>
-          </w:tcPr>
-          <w:p>
-            <w:pPr>
-              <w:spacing w:before="0" w:after="60"/>
-              <w:keepNext/>
-              <w:jc w:val="end"/>
-            </w:pPr>
-            <w:r>
-              <w:rPr>
-                <w:rFonts w:ascii="Calibri" w:hAnsi="Calibri"/>
-                <w:sz w:val="20"/>
-              </w:rPr>
-              <w:t xml:space="default">70.625</w:t>
+              <w:t xml:space="default">-0.346</w:t>
+            </w:r>
+          </w:p>
+        </w:tc>
+        <w:tc>
+          <w:tcPr>
+            <w:tcBorders>
+              <w:top w:val="single" w:space="0" w:color="D3D3D3"/>
+              <w:bottom w:val="single" w:space="0" w:color="D3D3D3"/>
+              <w:start w:val="single" w:space="0" w:color="D3D3D3"/>
+              <w:end w:val="single" w:space="0" w:color="D3D3D3"/>
+            </w:tcBorders>
+          </w:tcPr>
+          <w:p>
+            <w:pPr>
+              <w:spacing w:before="0" w:after="60"/>
+              <w:keepNext/>
+              <w:jc w:val="end"/>
+            </w:pPr>
+            <w:r>
+              <w:rPr>
+                <w:rFonts w:ascii="Calibri" w:hAnsi="Calibri"/>
+                <w:sz w:val="20"/>
+              </w:rPr>
+              <w:t xml:space="default">0.178</w:t>
+            </w:r>
+          </w:p>
+        </w:tc>
+        <w:tc>
+          <w:tcPr>
+            <w:tcBorders>
+              <w:top w:val="single" w:space="0" w:color="D3D3D3"/>
+              <w:bottom w:val="single" w:space="0" w:color="D3D3D3"/>
+              <w:start w:val="single" w:space="0" w:color="D3D3D3"/>
+              <w:end w:val="single" w:space="0" w:color="D3D3D3"/>
+            </w:tcBorders>
+          </w:tcPr>
+          <w:p>
+            <w:pPr>
+              <w:spacing w:before="0" w:after="60"/>
+              <w:keepNext/>
+              <w:jc w:val="end"/>
+            </w:pPr>
+            <w:r>
+              <w:rPr>
+                <w:rFonts w:ascii="Calibri" w:hAnsi="Calibri"/>
+                <w:sz w:val="20"/>
+              </w:rPr>
+              <w:t xml:space="default">-1.940</w:t>
+            </w:r>
+          </w:p>
+        </w:tc>
+        <w:tc>
+          <w:tcPr>
+            <w:tcBorders>
+              <w:top w:val="single" w:space="0" w:color="D3D3D3"/>
+              <w:bottom w:val="single" w:space="0" w:color="D3D3D3"/>
+              <w:start w:val="single" w:space="0" w:color="D3D3D3"/>
+              <w:end w:val="single" w:space="0" w:color="D3D3D3"/>
+            </w:tcBorders>
+          </w:tcPr>
+          <w:p>
+            <w:pPr>
+              <w:spacing w:before="0" w:after="60"/>
+              <w:keepNext/>
+              <w:jc w:val="end"/>
+            </w:pPr>
+            <w:r>
+              <w:rPr>
+                <w:rFonts w:ascii="Calibri" w:hAnsi="Calibri"/>
+                <w:sz w:val="20"/>
+              </w:rPr>
+              <w:t xml:space="default">0.052</w:t>
+            </w:r>
+          </w:p>
+        </w:tc>
+        <w:tc>
+          <w:tcPr>
+            <w:tcBorders>
+              <w:top w:val="single" w:space="0" w:color="D3D3D3"/>
+              <w:bottom w:val="single" w:space="0" w:color="D3D3D3"/>
+              <w:start w:val="single" w:space="0" w:color="D3D3D3"/>
+              <w:end w:val="single" w:space="0" w:color="D3D3D3"/>
+            </w:tcBorders>
+          </w:tcPr>
+          <w:p>
+            <w:pPr>
+              <w:spacing w:before="0" w:after="60"/>
+              <w:keepNext/>
+              <w:jc w:val="end"/>
+            </w:pPr>
+            <w:r>
+              <w:rPr>
+                <w:rFonts w:ascii="Calibri" w:hAnsi="Calibri"/>
+                <w:sz w:val="20"/>
+              </w:rPr>
+              <w:t xml:space="default">964.985</w:t>
+            </w:r>
+          </w:p>
+        </w:tc>
+        <w:tc>
+          <w:tcPr>
+            <w:tcBorders>
+              <w:top w:val="single" w:space="0" w:color="D3D3D3"/>
+              <w:bottom w:val="single" w:space="0" w:color="D3D3D3"/>
+              <w:start w:val="single" w:space="0" w:color="D3D3D3"/>
+              <w:end w:val="single" w:space="0" w:color="D3D3D3"/>
+            </w:tcBorders>
+          </w:tcPr>
+          <w:p>
+            <w:pPr>
+              <w:spacing w:before="0" w:after="60"/>
+              <w:keepNext/>
+              <w:jc w:val="end"/>
+            </w:pPr>
+            <w:r>
+              <w:rPr>
+                <w:rFonts w:ascii="Calibri" w:hAnsi="Calibri"/>
+                <w:sz w:val="20"/>
+              </w:rPr>
+              <w:t xml:space="default">0.000</w:t>
+            </w:r>
+          </w:p>
+        </w:tc>
+        <w:tc>
+          <w:tcPr>
+            <w:tcBorders>
+              <w:top w:val="single" w:space="0" w:color="D3D3D3"/>
+              <w:bottom w:val="single" w:space="0" w:color="D3D3D3"/>
+              <w:start w:val="single" w:space="0" w:color="D3D3D3"/>
+              <w:end w:val="single" w:space="0" w:color="D3D3D3"/>
+            </w:tcBorders>
+          </w:tcPr>
+          <w:p>
+            <w:pPr>
+              <w:spacing w:before="0" w:after="60"/>
+              <w:keepNext/>
+              <w:jc w:val="end"/>
+            </w:pPr>
+            <w:r>
+              <w:rPr>
+                <w:rFonts w:ascii="Calibri" w:hAnsi="Calibri"/>
+                <w:sz w:val="20"/>
+              </w:rPr>
+              <w:t xml:space="default">85.422</w:t>
             </w:r>
           </w:p>
         </w:tc>
@@ -944,7 +944,7 @@
                 <w:rFonts w:ascii="Calibri" w:hAnsi="Calibri"/>
                 <w:sz w:val="20"/>
               </w:rPr>
-              <w:t xml:space="default">Low validity removed</w:t>
+              <w:t xml:space="default">Outliers removed</w:t>
             </w:r>
           </w:p>
         </w:tc>
@@ -1016,151 +1016,151 @@
                 <w:rFonts w:ascii="Calibri" w:hAnsi="Calibri"/>
                 <w:sz w:val="20"/>
               </w:rPr>
-              <w:t xml:space="default">-0.563</w:t>
-            </w:r>
-          </w:p>
-        </w:tc>
-        <w:tc>
-          <w:tcPr>
-            <w:tcBorders>
-              <w:top w:val="single" w:space="0" w:color="D3D3D3"/>
-              <w:bottom w:val="single" w:space="0" w:color="D3D3D3"/>
-              <w:start w:val="single" w:space="0" w:color="D3D3D3"/>
-              <w:end w:val="single" w:space="0" w:color="D3D3D3"/>
-            </w:tcBorders>
-          </w:tcPr>
-          <w:p>
-            <w:pPr>
-              <w:spacing w:before="0" w:after="60"/>
-              <w:keepNext/>
-              <w:jc w:val="end"/>
-            </w:pPr>
-            <w:r>
-              <w:rPr>
-                <w:rFonts w:ascii="Calibri" w:hAnsi="Calibri"/>
-                <w:sz w:val="20"/>
-              </w:rPr>
-              <w:t xml:space="default">0.194</w:t>
-            </w:r>
-          </w:p>
-        </w:tc>
-        <w:tc>
-          <w:tcPr>
-            <w:tcBorders>
-              <w:top w:val="single" w:space="0" w:color="D3D3D3"/>
-              <w:bottom w:val="single" w:space="0" w:color="D3D3D3"/>
-              <w:start w:val="single" w:space="0" w:color="D3D3D3"/>
-              <w:end w:val="single" w:space="0" w:color="D3D3D3"/>
-            </w:tcBorders>
-          </w:tcPr>
-          <w:p>
-            <w:pPr>
-              <w:spacing w:before="0" w:after="60"/>
-              <w:keepNext/>
-              <w:jc w:val="end"/>
-            </w:pPr>
-            <w:r>
-              <w:rPr>
-                <w:rFonts w:ascii="Calibri" w:hAnsi="Calibri"/>
-                <w:sz w:val="20"/>
-              </w:rPr>
-              <w:t xml:space="default">-2.902</w:t>
-            </w:r>
-          </w:p>
-        </w:tc>
-        <w:tc>
-          <w:tcPr>
-            <w:tcBorders>
-              <w:top w:val="single" w:space="0" w:color="D3D3D3"/>
-              <w:bottom w:val="single" w:space="0" w:color="D3D3D3"/>
-              <w:start w:val="single" w:space="0" w:color="D3D3D3"/>
-              <w:end w:val="single" w:space="0" w:color="D3D3D3"/>
-            </w:tcBorders>
-          </w:tcPr>
-          <w:p>
-            <w:pPr>
-              <w:spacing w:before="0" w:after="60"/>
-              <w:keepNext/>
-              <w:jc w:val="end"/>
-            </w:pPr>
-            <w:r>
-              <w:rPr>
-                <w:rFonts w:ascii="Calibri" w:hAnsi="Calibri"/>
-                <w:sz w:val="20"/>
-              </w:rPr>
-              <w:t xml:space="default">0.004</w:t>
-            </w:r>
-          </w:p>
-        </w:tc>
-        <w:tc>
-          <w:tcPr>
-            <w:tcBorders>
-              <w:top w:val="single" w:space="0" w:color="D3D3D3"/>
-              <w:bottom w:val="single" w:space="0" w:color="D3D3D3"/>
-              <w:start w:val="single" w:space="0" w:color="D3D3D3"/>
-              <w:end w:val="single" w:space="0" w:color="D3D3D3"/>
-            </w:tcBorders>
-          </w:tcPr>
-          <w:p>
-            <w:pPr>
-              <w:spacing w:before="0" w:after="60"/>
-              <w:keepNext/>
-              <w:jc w:val="end"/>
-            </w:pPr>
-            <w:r>
-              <w:rPr>
-                <w:rFonts w:ascii="Calibri" w:hAnsi="Calibri"/>
-                <w:sz w:val="20"/>
-              </w:rPr>
-              <w:t xml:space="default">759.646</w:t>
-            </w:r>
-          </w:p>
-        </w:tc>
-        <w:tc>
-          <w:tcPr>
-            <w:tcBorders>
-              <w:top w:val="single" w:space="0" w:color="D3D3D3"/>
-              <w:bottom w:val="single" w:space="0" w:color="D3D3D3"/>
-              <w:start w:val="single" w:space="0" w:color="D3D3D3"/>
-              <w:end w:val="single" w:space="0" w:color="D3D3D3"/>
-            </w:tcBorders>
-          </w:tcPr>
-          <w:p>
-            <w:pPr>
-              <w:spacing w:before="0" w:after="60"/>
-              <w:keepNext/>
-              <w:jc w:val="end"/>
-            </w:pPr>
-            <w:r>
-              <w:rPr>
-                <w:rFonts w:ascii="Calibri" w:hAnsi="Calibri"/>
-                <w:sz w:val="20"/>
-              </w:rPr>
-              <w:t xml:space="default">0</w:t>
-            </w:r>
-          </w:p>
-        </w:tc>
-        <w:tc>
-          <w:tcPr>
-            <w:tcBorders>
-              <w:top w:val="single" w:space="0" w:color="D3D3D3"/>
-              <w:bottom w:val="single" w:space="0" w:color="D3D3D3"/>
-              <w:start w:val="single" w:space="0" w:color="D3D3D3"/>
-              <w:end w:val="single" w:space="0" w:color="D3D3D3"/>
-            </w:tcBorders>
-          </w:tcPr>
-          <w:p>
-            <w:pPr>
-              <w:spacing w:before="0" w:after="60"/>
-              <w:keepNext/>
-              <w:jc w:val="end"/>
-            </w:pPr>
-            <w:r>
-              <w:rPr>
-                <w:rFonts w:ascii="Calibri" w:hAnsi="Calibri"/>
-                <w:sz w:val="20"/>
-              </w:rPr>
-              <w:t xml:space="default">84.353</w:t>
+              <w:t xml:space="default">-0.379</w:t>
+            </w:r>
+          </w:p>
+        </w:tc>
+        <w:tc>
+          <w:tcPr>
+            <w:tcBorders>
+              <w:top w:val="single" w:space="0" w:color="D3D3D3"/>
+              <w:bottom w:val="single" w:space="0" w:color="D3D3D3"/>
+              <w:start w:val="single" w:space="0" w:color="D3D3D3"/>
+              <w:end w:val="single" w:space="0" w:color="D3D3D3"/>
+            </w:tcBorders>
+          </w:tcPr>
+          <w:p>
+            <w:pPr>
+              <w:spacing w:before="0" w:after="60"/>
+              <w:keepNext/>
+              <w:jc w:val="end"/>
+            </w:pPr>
+            <w:r>
+              <w:rPr>
+                <w:rFonts w:ascii="Calibri" w:hAnsi="Calibri"/>
+                <w:sz w:val="20"/>
+              </w:rPr>
+              <w:t xml:space="default">0.135</w:t>
+            </w:r>
+          </w:p>
+        </w:tc>
+        <w:tc>
+          <w:tcPr>
+            <w:tcBorders>
+              <w:top w:val="single" w:space="0" w:color="D3D3D3"/>
+              <w:bottom w:val="single" w:space="0" w:color="D3D3D3"/>
+              <w:start w:val="single" w:space="0" w:color="D3D3D3"/>
+              <w:end w:val="single" w:space="0" w:color="D3D3D3"/>
+            </w:tcBorders>
+          </w:tcPr>
+          <w:p>
+            <w:pPr>
+              <w:spacing w:before="0" w:after="60"/>
+              <w:keepNext/>
+              <w:jc w:val="end"/>
+            </w:pPr>
+            <w:r>
+              <w:rPr>
+                <w:rFonts w:ascii="Calibri" w:hAnsi="Calibri"/>
+                <w:sz w:val="20"/>
+              </w:rPr>
+              <w:t xml:space="default">-2.798</w:t>
+            </w:r>
+          </w:p>
+        </w:tc>
+        <w:tc>
+          <w:tcPr>
+            <w:tcBorders>
+              <w:top w:val="single" w:space="0" w:color="D3D3D3"/>
+              <w:bottom w:val="single" w:space="0" w:color="D3D3D3"/>
+              <w:start w:val="single" w:space="0" w:color="D3D3D3"/>
+              <w:end w:val="single" w:space="0" w:color="D3D3D3"/>
+            </w:tcBorders>
+          </w:tcPr>
+          <w:p>
+            <w:pPr>
+              <w:spacing w:before="0" w:after="60"/>
+              <w:keepNext/>
+              <w:jc w:val="end"/>
+            </w:pPr>
+            <w:r>
+              <w:rPr>
+                <w:rFonts w:ascii="Calibri" w:hAnsi="Calibri"/>
+                <w:sz w:val="20"/>
+              </w:rPr>
+              <w:t xml:space="default">0.005</w:t>
+            </w:r>
+          </w:p>
+        </w:tc>
+        <w:tc>
+          <w:tcPr>
+            <w:tcBorders>
+              <w:top w:val="single" w:space="0" w:color="D3D3D3"/>
+              <w:bottom w:val="single" w:space="0" w:color="D3D3D3"/>
+              <w:start w:val="single" w:space="0" w:color="D3D3D3"/>
+              <w:end w:val="single" w:space="0" w:color="D3D3D3"/>
+            </w:tcBorders>
+          </w:tcPr>
+          <w:p>
+            <w:pPr>
+              <w:spacing w:before="0" w:after="60"/>
+              <w:keepNext/>
+              <w:jc w:val="end"/>
+            </w:pPr>
+            <w:r>
+              <w:rPr>
+                <w:rFonts w:ascii="Calibri" w:hAnsi="Calibri"/>
+                <w:sz w:val="20"/>
+              </w:rPr>
+              <w:t xml:space="default">513.015</w:t>
+            </w:r>
+          </w:p>
+        </w:tc>
+        <w:tc>
+          <w:tcPr>
+            <w:tcBorders>
+              <w:top w:val="single" w:space="0" w:color="D3D3D3"/>
+              <w:bottom w:val="single" w:space="0" w:color="D3D3D3"/>
+              <w:start w:val="single" w:space="0" w:color="D3D3D3"/>
+              <w:end w:val="single" w:space="0" w:color="D3D3D3"/>
+            </w:tcBorders>
+          </w:tcPr>
+          <w:p>
+            <w:pPr>
+              <w:spacing w:before="0" w:after="60"/>
+              <w:keepNext/>
+              <w:jc w:val="end"/>
+            </w:pPr>
+            <w:r>
+              <w:rPr>
+                <w:rFonts w:ascii="Calibri" w:hAnsi="Calibri"/>
+                <w:sz w:val="20"/>
+              </w:rPr>
+              <w:t xml:space="default">0.000</w:t>
+            </w:r>
+          </w:p>
+        </w:tc>
+        <w:tc>
+          <w:tcPr>
+            <w:tcBorders>
+              <w:top w:val="single" w:space="0" w:color="D3D3D3"/>
+              <w:bottom w:val="single" w:space="0" w:color="D3D3D3"/>
+              <w:start w:val="single" w:space="0" w:color="D3D3D3"/>
+              <w:end w:val="single" w:space="0" w:color="D3D3D3"/>
+            </w:tcBorders>
+          </w:tcPr>
+          <w:p>
+            <w:pPr>
+              <w:spacing w:before="0" w:after="60"/>
+              <w:keepNext/>
+              <w:jc w:val="end"/>
+            </w:pPr>
+            <w:r>
+              <w:rPr>
+                <w:rFonts w:ascii="Calibri" w:hAnsi="Calibri"/>
+                <w:sz w:val="20"/>
+              </w:rPr>
+              <w:t xml:space="default">66.835</w:t>
             </w:r>
           </w:p>
         </w:tc>
@@ -1189,7 +1189,7 @@
                 <w:rFonts w:ascii="Calibri" w:hAnsi="Calibri"/>
                 <w:sz w:val="20"/>
               </w:rPr>
-              <w:t xml:space="default">Precipitation increase</w:t>
+              <w:t xml:space="default">Precipitation reduction</w:t>
             </w:r>
           </w:p>
         </w:tc>
@@ -1237,7 +1237,7 @@
                 <w:rFonts w:ascii="Calibri" w:hAnsi="Calibri"/>
                 <w:sz w:val="20"/>
               </w:rPr>
-              <w:t xml:space="default">Null model</w:t>
+              <w:t xml:space="default">Low validity removed</w:t>
             </w:r>
           </w:p>
         </w:tc>
@@ -1309,151 +1309,151 @@
                 <w:rFonts w:ascii="Calibri" w:hAnsi="Calibri"/>
                 <w:sz w:val="20"/>
               </w:rPr>
-              <w:t xml:space="default">0.181</w:t>
-            </w:r>
-          </w:p>
-        </w:tc>
-        <w:tc>
-          <w:tcPr>
-            <w:tcBorders>
-              <w:top w:val="single" w:space="0" w:color="D3D3D3"/>
-              <w:bottom w:val="single" w:space="0" w:color="D3D3D3"/>
-              <w:start w:val="single" w:space="0" w:color="D3D3D3"/>
-              <w:end w:val="single" w:space="0" w:color="D3D3D3"/>
-            </w:tcBorders>
-          </w:tcPr>
-          <w:p>
-            <w:pPr>
-              <w:spacing w:before="0" w:after="60"/>
-              <w:keepNext/>
-              <w:jc w:val="end"/>
-            </w:pPr>
-            <w:r>
-              <w:rPr>
-                <w:rFonts w:ascii="Calibri" w:hAnsi="Calibri"/>
-                <w:sz w:val="20"/>
-              </w:rPr>
-              <w:t xml:space="default">0.135</w:t>
-            </w:r>
-          </w:p>
-        </w:tc>
-        <w:tc>
-          <w:tcPr>
-            <w:tcBorders>
-              <w:top w:val="single" w:space="0" w:color="D3D3D3"/>
-              <w:bottom w:val="single" w:space="0" w:color="D3D3D3"/>
-              <w:start w:val="single" w:space="0" w:color="D3D3D3"/>
-              <w:end w:val="single" w:space="0" w:color="D3D3D3"/>
-            </w:tcBorders>
-          </w:tcPr>
-          <w:p>
-            <w:pPr>
-              <w:spacing w:before="0" w:after="60"/>
-              <w:keepNext/>
-              <w:jc w:val="end"/>
-            </w:pPr>
-            <w:r>
-              <w:rPr>
-                <w:rFonts w:ascii="Calibri" w:hAnsi="Calibri"/>
-                <w:sz w:val="20"/>
-              </w:rPr>
-              <w:t xml:space="default">1.335</w:t>
-            </w:r>
-          </w:p>
-        </w:tc>
-        <w:tc>
-          <w:tcPr>
-            <w:tcBorders>
-              <w:top w:val="single" w:space="0" w:color="D3D3D3"/>
-              <w:bottom w:val="single" w:space="0" w:color="D3D3D3"/>
-              <w:start w:val="single" w:space="0" w:color="D3D3D3"/>
-              <w:end w:val="single" w:space="0" w:color="D3D3D3"/>
-            </w:tcBorders>
-          </w:tcPr>
-          <w:p>
-            <w:pPr>
-              <w:spacing w:before="0" w:after="60"/>
-              <w:keepNext/>
-              <w:jc w:val="end"/>
-            </w:pPr>
-            <w:r>
-              <w:rPr>
-                <w:rFonts w:ascii="Calibri" w:hAnsi="Calibri"/>
-                <w:sz w:val="20"/>
-              </w:rPr>
-              <w:t xml:space="default">0.182</w:t>
-            </w:r>
-          </w:p>
-        </w:tc>
-        <w:tc>
-          <w:tcPr>
-            <w:tcBorders>
-              <w:top w:val="single" w:space="0" w:color="D3D3D3"/>
-              <w:bottom w:val="single" w:space="0" w:color="D3D3D3"/>
-              <w:start w:val="single" w:space="0" w:color="D3D3D3"/>
-              <w:end w:val="single" w:space="0" w:color="D3D3D3"/>
-            </w:tcBorders>
-          </w:tcPr>
-          <w:p>
-            <w:pPr>
-              <w:spacing w:before="0" w:after="60"/>
-              <w:keepNext/>
-              <w:jc w:val="end"/>
-            </w:pPr>
-            <w:r>
-              <w:rPr>
-                <w:rFonts w:ascii="Calibri" w:hAnsi="Calibri"/>
-                <w:sz w:val="20"/>
-              </w:rPr>
-              <w:t xml:space="default">2431.930</w:t>
-            </w:r>
-          </w:p>
-        </w:tc>
-        <w:tc>
-          <w:tcPr>
-            <w:tcBorders>
-              <w:top w:val="single" w:space="0" w:color="D3D3D3"/>
-              <w:bottom w:val="single" w:space="0" w:color="D3D3D3"/>
-              <w:start w:val="single" w:space="0" w:color="D3D3D3"/>
-              <w:end w:val="single" w:space="0" w:color="D3D3D3"/>
-            </w:tcBorders>
-          </w:tcPr>
-          <w:p>
-            <w:pPr>
-              <w:spacing w:before="0" w:after="60"/>
-              <w:keepNext/>
-              <w:jc w:val="end"/>
-            </w:pPr>
-            <w:r>
-              <w:rPr>
-                <w:rFonts w:ascii="Calibri" w:hAnsi="Calibri"/>
-                <w:sz w:val="20"/>
-              </w:rPr>
-              <w:t xml:space="default">0</w:t>
-            </w:r>
-          </w:p>
-        </w:tc>
-        <w:tc>
-          <w:tcPr>
-            <w:tcBorders>
-              <w:top w:val="single" w:space="0" w:color="D3D3D3"/>
-              <w:bottom w:val="single" w:space="0" w:color="D3D3D3"/>
-              <w:start w:val="single" w:space="0" w:color="D3D3D3"/>
-              <w:end w:val="single" w:space="0" w:color="D3D3D3"/>
-            </w:tcBorders>
-          </w:tcPr>
-          <w:p>
-            <w:pPr>
-              <w:spacing w:before="0" w:after="60"/>
-              <w:keepNext/>
-              <w:jc w:val="end"/>
-            </w:pPr>
-            <w:r>
-              <w:rPr>
-                <w:rFonts w:ascii="Calibri" w:hAnsi="Calibri"/>
-                <w:sz w:val="20"/>
-              </w:rPr>
-              <w:t xml:space="default">72.352</w:t>
+              <w:t xml:space="default">-0.607</w:t>
+            </w:r>
+          </w:p>
+        </w:tc>
+        <w:tc>
+          <w:tcPr>
+            <w:tcBorders>
+              <w:top w:val="single" w:space="0" w:color="D3D3D3"/>
+              <w:bottom w:val="single" w:space="0" w:color="D3D3D3"/>
+              <w:start w:val="single" w:space="0" w:color="D3D3D3"/>
+              <w:end w:val="single" w:space="0" w:color="D3D3D3"/>
+            </w:tcBorders>
+          </w:tcPr>
+          <w:p>
+            <w:pPr>
+              <w:spacing w:before="0" w:after="60"/>
+              <w:keepNext/>
+              <w:jc w:val="end"/>
+            </w:pPr>
+            <w:r>
+              <w:rPr>
+                <w:rFonts w:ascii="Calibri" w:hAnsi="Calibri"/>
+                <w:sz w:val="20"/>
+              </w:rPr>
+              <w:t xml:space="default">0.266</w:t>
+            </w:r>
+          </w:p>
+        </w:tc>
+        <w:tc>
+          <w:tcPr>
+            <w:tcBorders>
+              <w:top w:val="single" w:space="0" w:color="D3D3D3"/>
+              <w:bottom w:val="single" w:space="0" w:color="D3D3D3"/>
+              <w:start w:val="single" w:space="0" w:color="D3D3D3"/>
+              <w:end w:val="single" w:space="0" w:color="D3D3D3"/>
+            </w:tcBorders>
+          </w:tcPr>
+          <w:p>
+            <w:pPr>
+              <w:spacing w:before="0" w:after="60"/>
+              <w:keepNext/>
+              <w:jc w:val="end"/>
+            </w:pPr>
+            <w:r>
+              <w:rPr>
+                <w:rFonts w:ascii="Calibri" w:hAnsi="Calibri"/>
+                <w:sz w:val="20"/>
+              </w:rPr>
+              <w:t xml:space="default">-2.282</w:t>
+            </w:r>
+          </w:p>
+        </w:tc>
+        <w:tc>
+          <w:tcPr>
+            <w:tcBorders>
+              <w:top w:val="single" w:space="0" w:color="D3D3D3"/>
+              <w:bottom w:val="single" w:space="0" w:color="D3D3D3"/>
+              <w:start w:val="single" w:space="0" w:color="D3D3D3"/>
+              <w:end w:val="single" w:space="0" w:color="D3D3D3"/>
+            </w:tcBorders>
+          </w:tcPr>
+          <w:p>
+            <w:pPr>
+              <w:spacing w:before="0" w:after="60"/>
+              <w:keepNext/>
+              <w:jc w:val="end"/>
+            </w:pPr>
+            <w:r>
+              <w:rPr>
+                <w:rFonts w:ascii="Calibri" w:hAnsi="Calibri"/>
+                <w:sz w:val="20"/>
+              </w:rPr>
+              <w:t xml:space="default">0.022</w:t>
+            </w:r>
+          </w:p>
+        </w:tc>
+        <w:tc>
+          <w:tcPr>
+            <w:tcBorders>
+              <w:top w:val="single" w:space="0" w:color="D3D3D3"/>
+              <w:bottom w:val="single" w:space="0" w:color="D3D3D3"/>
+              <w:start w:val="single" w:space="0" w:color="D3D3D3"/>
+              <w:end w:val="single" w:space="0" w:color="D3D3D3"/>
+            </w:tcBorders>
+          </w:tcPr>
+          <w:p>
+            <w:pPr>
+              <w:spacing w:before="0" w:after="60"/>
+              <w:keepNext/>
+              <w:jc w:val="end"/>
+            </w:pPr>
+            <w:r>
+              <w:rPr>
+                <w:rFonts w:ascii="Calibri" w:hAnsi="Calibri"/>
+                <w:sz w:val="20"/>
+              </w:rPr>
+              <w:t xml:space="default">595.954</w:t>
+            </w:r>
+          </w:p>
+        </w:tc>
+        <w:tc>
+          <w:tcPr>
+            <w:tcBorders>
+              <w:top w:val="single" w:space="0" w:color="D3D3D3"/>
+              <w:bottom w:val="single" w:space="0" w:color="D3D3D3"/>
+              <w:start w:val="single" w:space="0" w:color="D3D3D3"/>
+              <w:end w:val="single" w:space="0" w:color="D3D3D3"/>
+            </w:tcBorders>
+          </w:tcPr>
+          <w:p>
+            <w:pPr>
+              <w:spacing w:before="0" w:after="60"/>
+              <w:keepNext/>
+              <w:jc w:val="end"/>
+            </w:pPr>
+            <w:r>
+              <w:rPr>
+                <w:rFonts w:ascii="Calibri" w:hAnsi="Calibri"/>
+                <w:sz w:val="20"/>
+              </w:rPr>
+              <w:t xml:space="default">0.000</w:t>
+            </w:r>
+          </w:p>
+        </w:tc>
+        <w:tc>
+          <w:tcPr>
+            <w:tcBorders>
+              <w:top w:val="single" w:space="0" w:color="D3D3D3"/>
+              <w:bottom w:val="single" w:space="0" w:color="D3D3D3"/>
+              <w:start w:val="single" w:space="0" w:color="D3D3D3"/>
+              <w:end w:val="single" w:space="0" w:color="D3D3D3"/>
+            </w:tcBorders>
+          </w:tcPr>
+          <w:p>
+            <w:pPr>
+              <w:spacing w:before="0" w:after="60"/>
+              <w:keepNext/>
+              <w:jc w:val="end"/>
+            </w:pPr>
+            <w:r>
+              <w:rPr>
+                <w:rFonts w:ascii="Calibri" w:hAnsi="Calibri"/>
+                <w:sz w:val="20"/>
+              </w:rPr>
+              <w:t xml:space="default">91.728</w:t>
             </w:r>
           </w:p>
         </w:tc>
@@ -1530,7 +1530,7 @@
                 <w:rFonts w:ascii="Calibri" w:hAnsi="Calibri"/>
                 <w:sz w:val="20"/>
               </w:rPr>
-              <w:t xml:space="default">Outliers removed</w:t>
+              <w:t xml:space="default">Null model</w:t>
             </w:r>
           </w:p>
         </w:tc>
@@ -1602,151 +1602,151 @@
                 <w:rFonts w:ascii="Calibri" w:hAnsi="Calibri"/>
                 <w:sz w:val="20"/>
               </w:rPr>
-              <w:t xml:space="default">0.119</w:t>
-            </w:r>
-          </w:p>
-        </w:tc>
-        <w:tc>
-          <w:tcPr>
-            <w:tcBorders>
-              <w:top w:val="single" w:space="0" w:color="D3D3D3"/>
-              <w:bottom w:val="single" w:space="0" w:color="D3D3D3"/>
-              <w:start w:val="single" w:space="0" w:color="D3D3D3"/>
-              <w:end w:val="single" w:space="0" w:color="D3D3D3"/>
-            </w:tcBorders>
-          </w:tcPr>
-          <w:p>
-            <w:pPr>
-              <w:spacing w:before="0" w:after="60"/>
-              <w:keepNext/>
-              <w:jc w:val="end"/>
-            </w:pPr>
-            <w:r>
-              <w:rPr>
-                <w:rFonts w:ascii="Calibri" w:hAnsi="Calibri"/>
-                <w:sz w:val="20"/>
-              </w:rPr>
-              <w:t xml:space="default">0.093</w:t>
-            </w:r>
-          </w:p>
-        </w:tc>
-        <w:tc>
-          <w:tcPr>
-            <w:tcBorders>
-              <w:top w:val="single" w:space="0" w:color="D3D3D3"/>
-              <w:bottom w:val="single" w:space="0" w:color="D3D3D3"/>
-              <w:start w:val="single" w:space="0" w:color="D3D3D3"/>
-              <w:end w:val="single" w:space="0" w:color="D3D3D3"/>
-            </w:tcBorders>
-          </w:tcPr>
-          <w:p>
-            <w:pPr>
-              <w:spacing w:before="0" w:after="60"/>
-              <w:keepNext/>
-              <w:jc w:val="end"/>
-            </w:pPr>
-            <w:r>
-              <w:rPr>
-                <w:rFonts w:ascii="Calibri" w:hAnsi="Calibri"/>
-                <w:sz w:val="20"/>
-              </w:rPr>
-              <w:t xml:space="default">1.282</w:t>
-            </w:r>
-          </w:p>
-        </w:tc>
-        <w:tc>
-          <w:tcPr>
-            <w:tcBorders>
-              <w:top w:val="single" w:space="0" w:color="D3D3D3"/>
-              <w:bottom w:val="single" w:space="0" w:color="D3D3D3"/>
-              <w:start w:val="single" w:space="0" w:color="D3D3D3"/>
-              <w:end w:val="single" w:space="0" w:color="D3D3D3"/>
-            </w:tcBorders>
-          </w:tcPr>
-          <w:p>
-            <w:pPr>
-              <w:spacing w:before="0" w:after="60"/>
-              <w:keepNext/>
-              <w:jc w:val="end"/>
-            </w:pPr>
-            <w:r>
-              <w:rPr>
-                <w:rFonts w:ascii="Calibri" w:hAnsi="Calibri"/>
-                <w:sz w:val="20"/>
-              </w:rPr>
-              <w:t xml:space="default">0.200</w:t>
-            </w:r>
-          </w:p>
-        </w:tc>
-        <w:tc>
-          <w:tcPr>
-            <w:tcBorders>
-              <w:top w:val="single" w:space="0" w:color="D3D3D3"/>
-              <w:bottom w:val="single" w:space="0" w:color="D3D3D3"/>
-              <w:start w:val="single" w:space="0" w:color="D3D3D3"/>
-              <w:end w:val="single" w:space="0" w:color="D3D3D3"/>
-            </w:tcBorders>
-          </w:tcPr>
-          <w:p>
-            <w:pPr>
-              <w:spacing w:before="0" w:after="60"/>
-              <w:keepNext/>
-              <w:jc w:val="end"/>
-            </w:pPr>
-            <w:r>
-              <w:rPr>
-                <w:rFonts w:ascii="Calibri" w:hAnsi="Calibri"/>
-                <w:sz w:val="20"/>
-              </w:rPr>
-              <w:t xml:space="default">261.567</w:t>
-            </w:r>
-          </w:p>
-        </w:tc>
-        <w:tc>
-          <w:tcPr>
-            <w:tcBorders>
-              <w:top w:val="single" w:space="0" w:color="D3D3D3"/>
-              <w:bottom w:val="single" w:space="0" w:color="D3D3D3"/>
-              <w:start w:val="single" w:space="0" w:color="D3D3D3"/>
-              <w:end w:val="single" w:space="0" w:color="D3D3D3"/>
-            </w:tcBorders>
-          </w:tcPr>
-          <w:p>
-            <w:pPr>
-              <w:spacing w:before="0" w:after="60"/>
-              <w:keepNext/>
-              <w:jc w:val="end"/>
-            </w:pPr>
-            <w:r>
-              <w:rPr>
-                <w:rFonts w:ascii="Calibri" w:hAnsi="Calibri"/>
-                <w:sz w:val="20"/>
-              </w:rPr>
-              <w:t xml:space="default">0</w:t>
-            </w:r>
-          </w:p>
-        </w:tc>
-        <w:tc>
-          <w:tcPr>
-            <w:tcBorders>
-              <w:top w:val="single" w:space="0" w:color="D3D3D3"/>
-              <w:bottom w:val="single" w:space="0" w:color="D3D3D3"/>
-              <w:start w:val="single" w:space="0" w:color="D3D3D3"/>
-              <w:end w:val="single" w:space="0" w:color="D3D3D3"/>
-            </w:tcBorders>
-          </w:tcPr>
-          <w:p>
-            <w:pPr>
-              <w:spacing w:before="0" w:after="60"/>
-              <w:keepNext/>
-              <w:jc w:val="end"/>
-            </w:pPr>
-            <w:r>
-              <w:rPr>
-                <w:rFonts w:ascii="Calibri" w:hAnsi="Calibri"/>
-                <w:sz w:val="20"/>
-              </w:rPr>
-              <w:t xml:space="default">45.123</w:t>
+              <w:t xml:space="default">0.305</w:t>
+            </w:r>
+          </w:p>
+        </w:tc>
+        <w:tc>
+          <w:tcPr>
+            <w:tcBorders>
+              <w:top w:val="single" w:space="0" w:color="D3D3D3"/>
+              <w:bottom w:val="single" w:space="0" w:color="D3D3D3"/>
+              <w:start w:val="single" w:space="0" w:color="D3D3D3"/>
+              <w:end w:val="single" w:space="0" w:color="D3D3D3"/>
+            </w:tcBorders>
+          </w:tcPr>
+          <w:p>
+            <w:pPr>
+              <w:spacing w:before="0" w:after="60"/>
+              <w:keepNext/>
+              <w:jc w:val="end"/>
+            </w:pPr>
+            <w:r>
+              <w:rPr>
+                <w:rFonts w:ascii="Calibri" w:hAnsi="Calibri"/>
+                <w:sz w:val="20"/>
+              </w:rPr>
+              <w:t xml:space="default">0.146</w:t>
+            </w:r>
+          </w:p>
+        </w:tc>
+        <w:tc>
+          <w:tcPr>
+            <w:tcBorders>
+              <w:top w:val="single" w:space="0" w:color="D3D3D3"/>
+              <w:bottom w:val="single" w:space="0" w:color="D3D3D3"/>
+              <w:start w:val="single" w:space="0" w:color="D3D3D3"/>
+              <w:end w:val="single" w:space="0" w:color="D3D3D3"/>
+            </w:tcBorders>
+          </w:tcPr>
+          <w:p>
+            <w:pPr>
+              <w:spacing w:before="0" w:after="60"/>
+              <w:keepNext/>
+              <w:jc w:val="end"/>
+            </w:pPr>
+            <w:r>
+              <w:rPr>
+                <w:rFonts w:ascii="Calibri" w:hAnsi="Calibri"/>
+                <w:sz w:val="20"/>
+              </w:rPr>
+              <w:t xml:space="default">2.091</w:t>
+            </w:r>
+          </w:p>
+        </w:tc>
+        <w:tc>
+          <w:tcPr>
+            <w:tcBorders>
+              <w:top w:val="single" w:space="0" w:color="D3D3D3"/>
+              <w:bottom w:val="single" w:space="0" w:color="D3D3D3"/>
+              <w:start w:val="single" w:space="0" w:color="D3D3D3"/>
+              <w:end w:val="single" w:space="0" w:color="D3D3D3"/>
+            </w:tcBorders>
+          </w:tcPr>
+          <w:p>
+            <w:pPr>
+              <w:spacing w:before="0" w:after="60"/>
+              <w:keepNext/>
+              <w:jc w:val="end"/>
+            </w:pPr>
+            <w:r>
+              <w:rPr>
+                <w:rFonts w:ascii="Calibri" w:hAnsi="Calibri"/>
+                <w:sz w:val="20"/>
+              </w:rPr>
+              <w:t xml:space="default">0.037</w:t>
+            </w:r>
+          </w:p>
+        </w:tc>
+        <w:tc>
+          <w:tcPr>
+            <w:tcBorders>
+              <w:top w:val="single" w:space="0" w:color="D3D3D3"/>
+              <w:bottom w:val="single" w:space="0" w:color="D3D3D3"/>
+              <w:start w:val="single" w:space="0" w:color="D3D3D3"/>
+              <w:end w:val="single" w:space="0" w:color="D3D3D3"/>
+            </w:tcBorders>
+          </w:tcPr>
+          <w:p>
+            <w:pPr>
+              <w:spacing w:before="0" w:after="60"/>
+              <w:keepNext/>
+              <w:jc w:val="end"/>
+            </w:pPr>
+            <w:r>
+              <w:rPr>
+                <w:rFonts w:ascii="Calibri" w:hAnsi="Calibri"/>
+                <w:sz w:val="20"/>
+              </w:rPr>
+              <w:t xml:space="default">1542.234</w:t>
+            </w:r>
+          </w:p>
+        </w:tc>
+        <w:tc>
+          <w:tcPr>
+            <w:tcBorders>
+              <w:top w:val="single" w:space="0" w:color="D3D3D3"/>
+              <w:bottom w:val="single" w:space="0" w:color="D3D3D3"/>
+              <w:start w:val="single" w:space="0" w:color="D3D3D3"/>
+              <w:end w:val="single" w:space="0" w:color="D3D3D3"/>
+            </w:tcBorders>
+          </w:tcPr>
+          <w:p>
+            <w:pPr>
+              <w:spacing w:before="0" w:after="60"/>
+              <w:keepNext/>
+              <w:jc w:val="end"/>
+            </w:pPr>
+            <w:r>
+              <w:rPr>
+                <w:rFonts w:ascii="Calibri" w:hAnsi="Calibri"/>
+                <w:sz w:val="20"/>
+              </w:rPr>
+              <w:t xml:space="default">0.000</w:t>
+            </w:r>
+          </w:p>
+        </w:tc>
+        <w:tc>
+          <w:tcPr>
+            <w:tcBorders>
+              <w:top w:val="single" w:space="0" w:color="D3D3D3"/>
+              <w:bottom w:val="single" w:space="0" w:color="D3D3D3"/>
+              <w:start w:val="single" w:space="0" w:color="D3D3D3"/>
+              <w:end w:val="single" w:space="0" w:color="D3D3D3"/>
+            </w:tcBorders>
+          </w:tcPr>
+          <w:p>
+            <w:pPr>
+              <w:spacing w:before="0" w:after="60"/>
+              <w:keepNext/>
+              <w:jc w:val="end"/>
+            </w:pPr>
+            <w:r>
+              <w:rPr>
+                <w:rFonts w:ascii="Calibri" w:hAnsi="Calibri"/>
+                <w:sz w:val="20"/>
+              </w:rPr>
+              <w:t xml:space="default">82.268</w:t>
             </w:r>
           </w:p>
         </w:tc>
@@ -1823,7 +1823,7 @@
                 <w:rFonts w:ascii="Calibri" w:hAnsi="Calibri"/>
                 <w:sz w:val="20"/>
               </w:rPr>
-              <w:t xml:space="default">Low validity removed</w:t>
+              <w:t xml:space="default">Failed Geary test</w:t>
             </w:r>
           </w:p>
         </w:tc>
@@ -1895,151 +1895,151 @@
                 <w:rFonts w:ascii="Calibri" w:hAnsi="Calibri"/>
                 <w:sz w:val="20"/>
               </w:rPr>
-              <w:t xml:space="default">0.165</w:t>
-            </w:r>
-          </w:p>
-        </w:tc>
-        <w:tc>
-          <w:tcPr>
-            <w:tcBorders>
-              <w:top w:val="single" w:space="0" w:color="D3D3D3"/>
-              <w:bottom w:val="single" w:space="0" w:color="D3D3D3"/>
-              <w:start w:val="single" w:space="0" w:color="D3D3D3"/>
-              <w:end w:val="single" w:space="0" w:color="D3D3D3"/>
-            </w:tcBorders>
-          </w:tcPr>
-          <w:p>
-            <w:pPr>
-              <w:spacing w:before="0" w:after="60"/>
-              <w:keepNext/>
-              <w:jc w:val="end"/>
-            </w:pPr>
-            <w:r>
-              <w:rPr>
-                <w:rFonts w:ascii="Calibri" w:hAnsi="Calibri"/>
-                <w:sz w:val="20"/>
-              </w:rPr>
-              <w:t xml:space="default">0.170</w:t>
-            </w:r>
-          </w:p>
-        </w:tc>
-        <w:tc>
-          <w:tcPr>
-            <w:tcBorders>
-              <w:top w:val="single" w:space="0" w:color="D3D3D3"/>
-              <w:bottom w:val="single" w:space="0" w:color="D3D3D3"/>
-              <w:start w:val="single" w:space="0" w:color="D3D3D3"/>
-              <w:end w:val="single" w:space="0" w:color="D3D3D3"/>
-            </w:tcBorders>
-          </w:tcPr>
-          <w:p>
-            <w:pPr>
-              <w:spacing w:before="0" w:after="60"/>
-              <w:keepNext/>
-              <w:jc w:val="end"/>
-            </w:pPr>
-            <w:r>
-              <w:rPr>
-                <w:rFonts w:ascii="Calibri" w:hAnsi="Calibri"/>
-                <w:sz w:val="20"/>
-              </w:rPr>
-              <w:t xml:space="default">0.972</w:t>
-            </w:r>
-          </w:p>
-        </w:tc>
-        <w:tc>
-          <w:tcPr>
-            <w:tcBorders>
-              <w:top w:val="single" w:space="0" w:color="D3D3D3"/>
-              <w:bottom w:val="single" w:space="0" w:color="D3D3D3"/>
-              <w:start w:val="single" w:space="0" w:color="D3D3D3"/>
-              <w:end w:val="single" w:space="0" w:color="D3D3D3"/>
-            </w:tcBorders>
-          </w:tcPr>
-          <w:p>
-            <w:pPr>
-              <w:spacing w:before="0" w:after="60"/>
-              <w:keepNext/>
-              <w:jc w:val="end"/>
-            </w:pPr>
-            <w:r>
-              <w:rPr>
-                <w:rFonts w:ascii="Calibri" w:hAnsi="Calibri"/>
-                <w:sz w:val="20"/>
-              </w:rPr>
-              <w:t xml:space="default">0.331</w:t>
-            </w:r>
-          </w:p>
-        </w:tc>
-        <w:tc>
-          <w:tcPr>
-            <w:tcBorders>
-              <w:top w:val="single" w:space="0" w:color="D3D3D3"/>
-              <w:bottom w:val="single" w:space="0" w:color="D3D3D3"/>
-              <w:start w:val="single" w:space="0" w:color="D3D3D3"/>
-              <w:end w:val="single" w:space="0" w:color="D3D3D3"/>
-            </w:tcBorders>
-          </w:tcPr>
-          <w:p>
-            <w:pPr>
-              <w:spacing w:before="0" w:after="60"/>
-              <w:keepNext/>
-              <w:jc w:val="end"/>
-            </w:pPr>
-            <w:r>
-              <w:rPr>
-                <w:rFonts w:ascii="Calibri" w:hAnsi="Calibri"/>
-                <w:sz w:val="20"/>
-              </w:rPr>
-              <w:t xml:space="default">2320.219</w:t>
-            </w:r>
-          </w:p>
-        </w:tc>
-        <w:tc>
-          <w:tcPr>
-            <w:tcBorders>
-              <w:top w:val="single" w:space="0" w:color="D3D3D3"/>
-              <w:bottom w:val="single" w:space="0" w:color="D3D3D3"/>
-              <w:start w:val="single" w:space="0" w:color="D3D3D3"/>
-              <w:end w:val="single" w:space="0" w:color="D3D3D3"/>
-            </w:tcBorders>
-          </w:tcPr>
-          <w:p>
-            <w:pPr>
-              <w:spacing w:before="0" w:after="60"/>
-              <w:keepNext/>
-              <w:jc w:val="end"/>
-            </w:pPr>
-            <w:r>
-              <w:rPr>
-                <w:rFonts w:ascii="Calibri" w:hAnsi="Calibri"/>
-                <w:sz w:val="20"/>
-              </w:rPr>
-              <w:t xml:space="default">0</w:t>
-            </w:r>
-          </w:p>
-        </w:tc>
-        <w:tc>
-          <w:tcPr>
-            <w:tcBorders>
-              <w:top w:val="single" w:space="0" w:color="D3D3D3"/>
-              <w:bottom w:val="single" w:space="0" w:color="D3D3D3"/>
-              <w:start w:val="single" w:space="0" w:color="D3D3D3"/>
-              <w:end w:val="single" w:space="0" w:color="D3D3D3"/>
-            </w:tcBorders>
-          </w:tcPr>
-          <w:p>
-            <w:pPr>
-              <w:spacing w:before="0" w:after="60"/>
-              <w:keepNext/>
-              <w:jc w:val="end"/>
-            </w:pPr>
-            <w:r>
-              <w:rPr>
-                <w:rFonts w:ascii="Calibri" w:hAnsi="Calibri"/>
-                <w:sz w:val="20"/>
-              </w:rPr>
-              <w:t xml:space="default">71.700</w:t>
+              <w:t xml:space="default">0.304</w:t>
+            </w:r>
+          </w:p>
+        </w:tc>
+        <w:tc>
+          <w:tcPr>
+            <w:tcBorders>
+              <w:top w:val="single" w:space="0" w:color="D3D3D3"/>
+              <w:bottom w:val="single" w:space="0" w:color="D3D3D3"/>
+              <w:start w:val="single" w:space="0" w:color="D3D3D3"/>
+              <w:end w:val="single" w:space="0" w:color="D3D3D3"/>
+            </w:tcBorders>
+          </w:tcPr>
+          <w:p>
+            <w:pPr>
+              <w:spacing w:before="0" w:after="60"/>
+              <w:keepNext/>
+              <w:jc w:val="end"/>
+            </w:pPr>
+            <w:r>
+              <w:rPr>
+                <w:rFonts w:ascii="Calibri" w:hAnsi="Calibri"/>
+                <w:sz w:val="20"/>
+              </w:rPr>
+              <w:t xml:space="default">0.146</w:t>
+            </w:r>
+          </w:p>
+        </w:tc>
+        <w:tc>
+          <w:tcPr>
+            <w:tcBorders>
+              <w:top w:val="single" w:space="0" w:color="D3D3D3"/>
+              <w:bottom w:val="single" w:space="0" w:color="D3D3D3"/>
+              <w:start w:val="single" w:space="0" w:color="D3D3D3"/>
+              <w:end w:val="single" w:space="0" w:color="D3D3D3"/>
+            </w:tcBorders>
+          </w:tcPr>
+          <w:p>
+            <w:pPr>
+              <w:spacing w:before="0" w:after="60"/>
+              <w:keepNext/>
+              <w:jc w:val="end"/>
+            </w:pPr>
+            <w:r>
+              <w:rPr>
+                <w:rFonts w:ascii="Calibri" w:hAnsi="Calibri"/>
+                <w:sz w:val="20"/>
+              </w:rPr>
+              <w:t xml:space="default">2.082</w:t>
+            </w:r>
+          </w:p>
+        </w:tc>
+        <w:tc>
+          <w:tcPr>
+            <w:tcBorders>
+              <w:top w:val="single" w:space="0" w:color="D3D3D3"/>
+              <w:bottom w:val="single" w:space="0" w:color="D3D3D3"/>
+              <w:start w:val="single" w:space="0" w:color="D3D3D3"/>
+              <w:end w:val="single" w:space="0" w:color="D3D3D3"/>
+            </w:tcBorders>
+          </w:tcPr>
+          <w:p>
+            <w:pPr>
+              <w:spacing w:before="0" w:after="60"/>
+              <w:keepNext/>
+              <w:jc w:val="end"/>
+            </w:pPr>
+            <w:r>
+              <w:rPr>
+                <w:rFonts w:ascii="Calibri" w:hAnsi="Calibri"/>
+                <w:sz w:val="20"/>
+              </w:rPr>
+              <w:t xml:space="default">0.037</w:t>
+            </w:r>
+          </w:p>
+        </w:tc>
+        <w:tc>
+          <w:tcPr>
+            <w:tcBorders>
+              <w:top w:val="single" w:space="0" w:color="D3D3D3"/>
+              <w:bottom w:val="single" w:space="0" w:color="D3D3D3"/>
+              <w:start w:val="single" w:space="0" w:color="D3D3D3"/>
+              <w:end w:val="single" w:space="0" w:color="D3D3D3"/>
+            </w:tcBorders>
+          </w:tcPr>
+          <w:p>
+            <w:pPr>
+              <w:spacing w:before="0" w:after="60"/>
+              <w:keepNext/>
+              <w:jc w:val="end"/>
+            </w:pPr>
+            <w:r>
+              <w:rPr>
+                <w:rFonts w:ascii="Calibri" w:hAnsi="Calibri"/>
+                <w:sz w:val="20"/>
+              </w:rPr>
+              <w:t xml:space="default">1536.262</w:t>
+            </w:r>
+          </w:p>
+        </w:tc>
+        <w:tc>
+          <w:tcPr>
+            <w:tcBorders>
+              <w:top w:val="single" w:space="0" w:color="D3D3D3"/>
+              <w:bottom w:val="single" w:space="0" w:color="D3D3D3"/>
+              <w:start w:val="single" w:space="0" w:color="D3D3D3"/>
+              <w:end w:val="single" w:space="0" w:color="D3D3D3"/>
+            </w:tcBorders>
+          </w:tcPr>
+          <w:p>
+            <w:pPr>
+              <w:spacing w:before="0" w:after="60"/>
+              <w:keepNext/>
+              <w:jc w:val="end"/>
+            </w:pPr>
+            <w:r>
+              <w:rPr>
+                <w:rFonts w:ascii="Calibri" w:hAnsi="Calibri"/>
+                <w:sz w:val="20"/>
+              </w:rPr>
+              <w:t xml:space="default">0.000</w:t>
+            </w:r>
+          </w:p>
+        </w:tc>
+        <w:tc>
+          <w:tcPr>
+            <w:tcBorders>
+              <w:top w:val="single" w:space="0" w:color="D3D3D3"/>
+              <w:bottom w:val="single" w:space="0" w:color="D3D3D3"/>
+              <w:start w:val="single" w:space="0" w:color="D3D3D3"/>
+              <w:end w:val="single" w:space="0" w:color="D3D3D3"/>
+            </w:tcBorders>
+          </w:tcPr>
+          <w:p>
+            <w:pPr>
+              <w:spacing w:before="0" w:after="60"/>
+              <w:keepNext/>
+              <w:jc w:val="end"/>
+            </w:pPr>
+            <w:r>
+              <w:rPr>
+                <w:rFonts w:ascii="Calibri" w:hAnsi="Calibri"/>
+                <w:sz w:val="20"/>
+              </w:rPr>
+              <w:t xml:space="default">83.661</w:t>
             </w:r>
           </w:p>
         </w:tc>
@@ -2068,55 +2068,55 @@
                 <w:rFonts w:ascii="Calibri" w:hAnsi="Calibri"/>
                 <w:sz w:val="20"/>
               </w:rPr>
-              <w:t xml:space="default">Precipitation reduction</w:t>
-            </w:r>
-          </w:p>
-        </w:tc>
-        <w:tc>
-          <w:tcPr>
-            <w:tcBorders>
-              <w:top w:val="single" w:space="0" w:color="D3D3D3"/>
-              <w:bottom w:val="single" w:space="0" w:color="D3D3D3"/>
-              <w:start w:val="single" w:space="0" w:color="D3D3D3"/>
-              <w:end w:val="single" w:space="0" w:color="D3D3D3"/>
-            </w:tcBorders>
-          </w:tcPr>
-          <w:p>
-            <w:pPr>
-              <w:spacing w:before="0" w:after="60"/>
-              <w:keepNext/>
-              <w:jc w:val="start"/>
-            </w:pPr>
-            <w:r>
-              <w:rPr>
-                <w:rFonts w:ascii="Calibri" w:hAnsi="Calibri"/>
-                <w:sz w:val="20"/>
-              </w:rPr>
-              <w:t xml:space="default">Alpha diversity</w:t>
-            </w:r>
-          </w:p>
-        </w:tc>
-        <w:tc>
-          <w:tcPr>
-            <w:tcBorders>
-              <w:top w:val="single" w:space="0" w:color="D3D3D3"/>
-              <w:bottom w:val="single" w:space="0" w:color="D3D3D3"/>
-              <w:start w:val="single" w:space="0" w:color="D3D3D3"/>
-              <w:end w:val="single" w:space="0" w:color="D3D3D3"/>
-            </w:tcBorders>
-          </w:tcPr>
-          <w:p>
-            <w:pPr>
-              <w:spacing w:before="0" w:after="60"/>
-              <w:keepNext/>
-              <w:jc w:val="start"/>
-            </w:pPr>
-            <w:r>
-              <w:rPr>
-                <w:rFonts w:ascii="Calibri" w:hAnsi="Calibri"/>
-                <w:sz w:val="20"/>
-              </w:rPr>
-              <w:t xml:space="default">Null model</w:t>
+              <w:t xml:space="default">Precipitation increase</w:t>
+            </w:r>
+          </w:p>
+        </w:tc>
+        <w:tc>
+          <w:tcPr>
+            <w:tcBorders>
+              <w:top w:val="single" w:space="0" w:color="D3D3D3"/>
+              <w:bottom w:val="single" w:space="0" w:color="D3D3D3"/>
+              <w:start w:val="single" w:space="0" w:color="D3D3D3"/>
+              <w:end w:val="single" w:space="0" w:color="D3D3D3"/>
+            </w:tcBorders>
+          </w:tcPr>
+          <w:p>
+            <w:pPr>
+              <w:spacing w:before="0" w:after="60"/>
+              <w:keepNext/>
+              <w:jc w:val="start"/>
+            </w:pPr>
+            <w:r>
+              <w:rPr>
+                <w:rFonts w:ascii="Calibri" w:hAnsi="Calibri"/>
+                <w:sz w:val="20"/>
+              </w:rPr>
+              <w:t xml:space="default">Abundance</w:t>
+            </w:r>
+          </w:p>
+        </w:tc>
+        <w:tc>
+          <w:tcPr>
+            <w:tcBorders>
+              <w:top w:val="single" w:space="0" w:color="D3D3D3"/>
+              <w:bottom w:val="single" w:space="0" w:color="D3D3D3"/>
+              <w:start w:val="single" w:space="0" w:color="D3D3D3"/>
+              <w:end w:val="single" w:space="0" w:color="D3D3D3"/>
+            </w:tcBorders>
+          </w:tcPr>
+          <w:p>
+            <w:pPr>
+              <w:spacing w:before="0" w:after="60"/>
+              <w:keepNext/>
+              <w:jc w:val="start"/>
+            </w:pPr>
+            <w:r>
+              <w:rPr>
+                <w:rFonts w:ascii="Calibri" w:hAnsi="Calibri"/>
+                <w:sz w:val="20"/>
+              </w:rPr>
+              <w:t xml:space="default">Outliers removed</w:t>
             </w:r>
           </w:p>
         </w:tc>
@@ -2188,151 +2188,151 @@
                 <w:rFonts w:ascii="Calibri" w:hAnsi="Calibri"/>
                 <w:sz w:val="20"/>
               </w:rPr>
-              <w:t xml:space="default">-0.071</w:t>
-            </w:r>
-          </w:p>
-        </w:tc>
-        <w:tc>
-          <w:tcPr>
-            <w:tcBorders>
-              <w:top w:val="single" w:space="0" w:color="D3D3D3"/>
-              <w:bottom w:val="single" w:space="0" w:color="D3D3D3"/>
-              <w:start w:val="single" w:space="0" w:color="D3D3D3"/>
-              <w:end w:val="single" w:space="0" w:color="D3D3D3"/>
-            </w:tcBorders>
-          </w:tcPr>
-          <w:p>
-            <w:pPr>
-              <w:spacing w:before="0" w:after="60"/>
-              <w:keepNext/>
-              <w:jc w:val="end"/>
-            </w:pPr>
-            <w:r>
-              <w:rPr>
-                <w:rFonts w:ascii="Calibri" w:hAnsi="Calibri"/>
-                <w:sz w:val="20"/>
-              </w:rPr>
-              <w:t xml:space="default">0.032</w:t>
-            </w:r>
-          </w:p>
-        </w:tc>
-        <w:tc>
-          <w:tcPr>
-            <w:tcBorders>
-              <w:top w:val="single" w:space="0" w:color="D3D3D3"/>
-              <w:bottom w:val="single" w:space="0" w:color="D3D3D3"/>
-              <w:start w:val="single" w:space="0" w:color="D3D3D3"/>
-              <w:end w:val="single" w:space="0" w:color="D3D3D3"/>
-            </w:tcBorders>
-          </w:tcPr>
-          <w:p>
-            <w:pPr>
-              <w:spacing w:before="0" w:after="60"/>
-              <w:keepNext/>
-              <w:jc w:val="end"/>
-            </w:pPr>
-            <w:r>
-              <w:rPr>
-                <w:rFonts w:ascii="Calibri" w:hAnsi="Calibri"/>
-                <w:sz w:val="20"/>
-              </w:rPr>
-              <w:t xml:space="default">-2.226</w:t>
-            </w:r>
-          </w:p>
-        </w:tc>
-        <w:tc>
-          <w:tcPr>
-            <w:tcBorders>
-              <w:top w:val="single" w:space="0" w:color="D3D3D3"/>
-              <w:bottom w:val="single" w:space="0" w:color="D3D3D3"/>
-              <w:start w:val="single" w:space="0" w:color="D3D3D3"/>
-              <w:end w:val="single" w:space="0" w:color="D3D3D3"/>
-            </w:tcBorders>
-          </w:tcPr>
-          <w:p>
-            <w:pPr>
-              <w:spacing w:before="0" w:after="60"/>
-              <w:keepNext/>
-              <w:jc w:val="end"/>
-            </w:pPr>
-            <w:r>
-              <w:rPr>
-                <w:rFonts w:ascii="Calibri" w:hAnsi="Calibri"/>
-                <w:sz w:val="20"/>
-              </w:rPr>
-              <w:t xml:space="default">0.026</w:t>
-            </w:r>
-          </w:p>
-        </w:tc>
-        <w:tc>
-          <w:tcPr>
-            <w:tcBorders>
-              <w:top w:val="single" w:space="0" w:color="D3D3D3"/>
-              <w:bottom w:val="single" w:space="0" w:color="D3D3D3"/>
-              <w:start w:val="single" w:space="0" w:color="D3D3D3"/>
-              <w:end w:val="single" w:space="0" w:color="D3D3D3"/>
-            </w:tcBorders>
-          </w:tcPr>
-          <w:p>
-            <w:pPr>
-              <w:spacing w:before="0" w:after="60"/>
-              <w:keepNext/>
-              <w:jc w:val="end"/>
-            </w:pPr>
-            <w:r>
-              <w:rPr>
-                <w:rFonts w:ascii="Calibri" w:hAnsi="Calibri"/>
-                <w:sz w:val="20"/>
-              </w:rPr>
-              <w:t xml:space="default">223.987</w:t>
-            </w:r>
-          </w:p>
-        </w:tc>
-        <w:tc>
-          <w:tcPr>
-            <w:tcBorders>
-              <w:top w:val="single" w:space="0" w:color="D3D3D3"/>
-              <w:bottom w:val="single" w:space="0" w:color="D3D3D3"/>
-              <w:start w:val="single" w:space="0" w:color="D3D3D3"/>
-              <w:end w:val="single" w:space="0" w:color="D3D3D3"/>
-            </w:tcBorders>
-          </w:tcPr>
-          <w:p>
-            <w:pPr>
-              <w:spacing w:before="0" w:after="60"/>
-              <w:keepNext/>
-              <w:jc w:val="end"/>
-            </w:pPr>
-            <w:r>
-              <w:rPr>
-                <w:rFonts w:ascii="Calibri" w:hAnsi="Calibri"/>
-                <w:sz w:val="20"/>
-              </w:rPr>
-              <w:t xml:space="default">0</w:t>
-            </w:r>
-          </w:p>
-        </w:tc>
-        <w:tc>
-          <w:tcPr>
-            <w:tcBorders>
-              <w:top w:val="single" w:space="0" w:color="D3D3D3"/>
-              <w:bottom w:val="single" w:space="0" w:color="D3D3D3"/>
-              <w:start w:val="single" w:space="0" w:color="D3D3D3"/>
-              <w:end w:val="single" w:space="0" w:color="D3D3D3"/>
-            </w:tcBorders>
-          </w:tcPr>
-          <w:p>
-            <w:pPr>
-              <w:spacing w:before="0" w:after="60"/>
-              <w:keepNext/>
-              <w:jc w:val="end"/>
-            </w:pPr>
-            <w:r>
-              <w:rPr>
-                <w:rFonts w:ascii="Calibri" w:hAnsi="Calibri"/>
-                <w:sz w:val="20"/>
-              </w:rPr>
-              <w:t xml:space="default">51.627</w:t>
+              <w:t xml:space="default">0.181</w:t>
+            </w:r>
+          </w:p>
+        </w:tc>
+        <w:tc>
+          <w:tcPr>
+            <w:tcBorders>
+              <w:top w:val="single" w:space="0" w:color="D3D3D3"/>
+              <w:bottom w:val="single" w:space="0" w:color="D3D3D3"/>
+              <w:start w:val="single" w:space="0" w:color="D3D3D3"/>
+              <w:end w:val="single" w:space="0" w:color="D3D3D3"/>
+            </w:tcBorders>
+          </w:tcPr>
+          <w:p>
+            <w:pPr>
+              <w:spacing w:before="0" w:after="60"/>
+              <w:keepNext/>
+              <w:jc w:val="end"/>
+            </w:pPr>
+            <w:r>
+              <w:rPr>
+                <w:rFonts w:ascii="Calibri" w:hAnsi="Calibri"/>
+                <w:sz w:val="20"/>
+              </w:rPr>
+              <w:t xml:space="default">0.102</w:t>
+            </w:r>
+          </w:p>
+        </w:tc>
+        <w:tc>
+          <w:tcPr>
+            <w:tcBorders>
+              <w:top w:val="single" w:space="0" w:color="D3D3D3"/>
+              <w:bottom w:val="single" w:space="0" w:color="D3D3D3"/>
+              <w:start w:val="single" w:space="0" w:color="D3D3D3"/>
+              <w:end w:val="single" w:space="0" w:color="D3D3D3"/>
+            </w:tcBorders>
+          </w:tcPr>
+          <w:p>
+            <w:pPr>
+              <w:spacing w:before="0" w:after="60"/>
+              <w:keepNext/>
+              <w:jc w:val="end"/>
+            </w:pPr>
+            <w:r>
+              <w:rPr>
+                <w:rFonts w:ascii="Calibri" w:hAnsi="Calibri"/>
+                <w:sz w:val="20"/>
+              </w:rPr>
+              <w:t xml:space="default">1.775</w:t>
+            </w:r>
+          </w:p>
+        </w:tc>
+        <w:tc>
+          <w:tcPr>
+            <w:tcBorders>
+              <w:top w:val="single" w:space="0" w:color="D3D3D3"/>
+              <w:bottom w:val="single" w:space="0" w:color="D3D3D3"/>
+              <w:start w:val="single" w:space="0" w:color="D3D3D3"/>
+              <w:end w:val="single" w:space="0" w:color="D3D3D3"/>
+            </w:tcBorders>
+          </w:tcPr>
+          <w:p>
+            <w:pPr>
+              <w:spacing w:before="0" w:after="60"/>
+              <w:keepNext/>
+              <w:jc w:val="end"/>
+            </w:pPr>
+            <w:r>
+              <w:rPr>
+                <w:rFonts w:ascii="Calibri" w:hAnsi="Calibri"/>
+                <w:sz w:val="20"/>
+              </w:rPr>
+              <w:t xml:space="default">0.076</w:t>
+            </w:r>
+          </w:p>
+        </w:tc>
+        <w:tc>
+          <w:tcPr>
+            <w:tcBorders>
+              <w:top w:val="single" w:space="0" w:color="D3D3D3"/>
+              <w:bottom w:val="single" w:space="0" w:color="D3D3D3"/>
+              <w:start w:val="single" w:space="0" w:color="D3D3D3"/>
+              <w:end w:val="single" w:space="0" w:color="D3D3D3"/>
+            </w:tcBorders>
+          </w:tcPr>
+          <w:p>
+            <w:pPr>
+              <w:spacing w:before="0" w:after="60"/>
+              <w:keepNext/>
+              <w:jc w:val="end"/>
+            </w:pPr>
+            <w:r>
+              <w:rPr>
+                <w:rFonts w:ascii="Calibri" w:hAnsi="Calibri"/>
+                <w:sz w:val="20"/>
+              </w:rPr>
+              <w:t xml:space="default">450.393</w:t>
+            </w:r>
+          </w:p>
+        </w:tc>
+        <w:tc>
+          <w:tcPr>
+            <w:tcBorders>
+              <w:top w:val="single" w:space="0" w:color="D3D3D3"/>
+              <w:bottom w:val="single" w:space="0" w:color="D3D3D3"/>
+              <w:start w:val="single" w:space="0" w:color="D3D3D3"/>
+              <w:end w:val="single" w:space="0" w:color="D3D3D3"/>
+            </w:tcBorders>
+          </w:tcPr>
+          <w:p>
+            <w:pPr>
+              <w:spacing w:before="0" w:after="60"/>
+              <w:keepNext/>
+              <w:jc w:val="end"/>
+            </w:pPr>
+            <w:r>
+              <w:rPr>
+                <w:rFonts w:ascii="Calibri" w:hAnsi="Calibri"/>
+                <w:sz w:val="20"/>
+              </w:rPr>
+              <w:t xml:space="default">0.000</w:t>
+            </w:r>
+          </w:p>
+        </w:tc>
+        <w:tc>
+          <w:tcPr>
+            <w:tcBorders>
+              <w:top w:val="single" w:space="0" w:color="D3D3D3"/>
+              <w:bottom w:val="single" w:space="0" w:color="D3D3D3"/>
+              <w:start w:val="single" w:space="0" w:color="D3D3D3"/>
+              <w:end w:val="single" w:space="0" w:color="D3D3D3"/>
+            </w:tcBorders>
+          </w:tcPr>
+          <w:p>
+            <w:pPr>
+              <w:spacing w:before="0" w:after="60"/>
+              <w:keepNext/>
+              <w:jc w:val="end"/>
+            </w:pPr>
+            <w:r>
+              <w:rPr>
+                <w:rFonts w:ascii="Calibri" w:hAnsi="Calibri"/>
+                <w:sz w:val="20"/>
+              </w:rPr>
+              <w:t xml:space="default">65.841</w:t>
             </w:r>
           </w:p>
         </w:tc>
@@ -2361,55 +2361,55 @@
                 <w:rFonts w:ascii="Calibri" w:hAnsi="Calibri"/>
                 <w:sz w:val="20"/>
               </w:rPr>
-              <w:t xml:space="default">Precipitation reduction</w:t>
-            </w:r>
-          </w:p>
-        </w:tc>
-        <w:tc>
-          <w:tcPr>
-            <w:tcBorders>
-              <w:top w:val="single" w:space="0" w:color="D3D3D3"/>
-              <w:bottom w:val="single" w:space="0" w:color="D3D3D3"/>
-              <w:start w:val="single" w:space="0" w:color="D3D3D3"/>
-              <w:end w:val="single" w:space="0" w:color="D3D3D3"/>
-            </w:tcBorders>
-          </w:tcPr>
-          <w:p>
-            <w:pPr>
-              <w:spacing w:before="0" w:after="60"/>
-              <w:keepNext/>
-              <w:jc w:val="start"/>
-            </w:pPr>
-            <w:r>
-              <w:rPr>
-                <w:rFonts w:ascii="Calibri" w:hAnsi="Calibri"/>
-                <w:sz w:val="20"/>
-              </w:rPr>
-              <w:t xml:space="default">Alpha diversity</w:t>
-            </w:r>
-          </w:p>
-        </w:tc>
-        <w:tc>
-          <w:tcPr>
-            <w:tcBorders>
-              <w:top w:val="single" w:space="0" w:color="D3D3D3"/>
-              <w:bottom w:val="single" w:space="0" w:color="D3D3D3"/>
-              <w:start w:val="single" w:space="0" w:color="D3D3D3"/>
-              <w:end w:val="single" w:space="0" w:color="D3D3D3"/>
-            </w:tcBorders>
-          </w:tcPr>
-          <w:p>
-            <w:pPr>
-              <w:spacing w:before="0" w:after="60"/>
-              <w:keepNext/>
-              <w:jc w:val="start"/>
-            </w:pPr>
-            <w:r>
-              <w:rPr>
-                <w:rFonts w:ascii="Calibri" w:hAnsi="Calibri"/>
-                <w:sz w:val="20"/>
-              </w:rPr>
-              <w:t xml:space="default">Outliers removed</w:t>
+              <w:t xml:space="default">Precipitation increase</w:t>
+            </w:r>
+          </w:p>
+        </w:tc>
+        <w:tc>
+          <w:tcPr>
+            <w:tcBorders>
+              <w:top w:val="single" w:space="0" w:color="D3D3D3"/>
+              <w:bottom w:val="single" w:space="0" w:color="D3D3D3"/>
+              <w:start w:val="single" w:space="0" w:color="D3D3D3"/>
+              <w:end w:val="single" w:space="0" w:color="D3D3D3"/>
+            </w:tcBorders>
+          </w:tcPr>
+          <w:p>
+            <w:pPr>
+              <w:spacing w:before="0" w:after="60"/>
+              <w:keepNext/>
+              <w:jc w:val="start"/>
+            </w:pPr>
+            <w:r>
+              <w:rPr>
+                <w:rFonts w:ascii="Calibri" w:hAnsi="Calibri"/>
+                <w:sz w:val="20"/>
+              </w:rPr>
+              <w:t xml:space="default">Abundance</w:t>
+            </w:r>
+          </w:p>
+        </w:tc>
+        <w:tc>
+          <w:tcPr>
+            <w:tcBorders>
+              <w:top w:val="single" w:space="0" w:color="D3D3D3"/>
+              <w:bottom w:val="single" w:space="0" w:color="D3D3D3"/>
+              <w:start w:val="single" w:space="0" w:color="D3D3D3"/>
+              <w:end w:val="single" w:space="0" w:color="D3D3D3"/>
+            </w:tcBorders>
+          </w:tcPr>
+          <w:p>
+            <w:pPr>
+              <w:spacing w:before="0" w:after="60"/>
+              <w:keepNext/>
+              <w:jc w:val="start"/>
+            </w:pPr>
+            <w:r>
+              <w:rPr>
+                <w:rFonts w:ascii="Calibri" w:hAnsi="Calibri"/>
+                <w:sz w:val="20"/>
+              </w:rPr>
+              <w:t xml:space="default">Low validity removed</w:t>
             </w:r>
           </w:p>
         </w:tc>
@@ -2481,151 +2481,151 @@
                 <w:rFonts w:ascii="Calibri" w:hAnsi="Calibri"/>
                 <w:sz w:val="20"/>
               </w:rPr>
-              <w:t xml:space="default">-0.092</w:t>
-            </w:r>
-          </w:p>
-        </w:tc>
-        <w:tc>
-          <w:tcPr>
-            <w:tcBorders>
-              <w:top w:val="single" w:space="0" w:color="D3D3D3"/>
-              <w:bottom w:val="single" w:space="0" w:color="D3D3D3"/>
-              <w:start w:val="single" w:space="0" w:color="D3D3D3"/>
-              <w:end w:val="single" w:space="0" w:color="D3D3D3"/>
-            </w:tcBorders>
-          </w:tcPr>
-          <w:p>
-            <w:pPr>
-              <w:spacing w:before="0" w:after="60"/>
-              <w:keepNext/>
-              <w:jc w:val="end"/>
-            </w:pPr>
-            <w:r>
-              <w:rPr>
-                <w:rFonts w:ascii="Calibri" w:hAnsi="Calibri"/>
-                <w:sz w:val="20"/>
-              </w:rPr>
-              <w:t xml:space="default">0.036</w:t>
-            </w:r>
-          </w:p>
-        </w:tc>
-        <w:tc>
-          <w:tcPr>
-            <w:tcBorders>
-              <w:top w:val="single" w:space="0" w:color="D3D3D3"/>
-              <w:bottom w:val="single" w:space="0" w:color="D3D3D3"/>
-              <w:start w:val="single" w:space="0" w:color="D3D3D3"/>
-              <w:end w:val="single" w:space="0" w:color="D3D3D3"/>
-            </w:tcBorders>
-          </w:tcPr>
-          <w:p>
-            <w:pPr>
-              <w:spacing w:before="0" w:after="60"/>
-              <w:keepNext/>
-              <w:jc w:val="end"/>
-            </w:pPr>
-            <w:r>
-              <w:rPr>
-                <w:rFonts w:ascii="Calibri" w:hAnsi="Calibri"/>
-                <w:sz w:val="20"/>
-              </w:rPr>
-              <w:t xml:space="default">-2.557</w:t>
-            </w:r>
-          </w:p>
-        </w:tc>
-        <w:tc>
-          <w:tcPr>
-            <w:tcBorders>
-              <w:top w:val="single" w:space="0" w:color="D3D3D3"/>
-              <w:bottom w:val="single" w:space="0" w:color="D3D3D3"/>
-              <w:start w:val="single" w:space="0" w:color="D3D3D3"/>
-              <w:end w:val="single" w:space="0" w:color="D3D3D3"/>
-            </w:tcBorders>
-          </w:tcPr>
-          <w:p>
-            <w:pPr>
-              <w:spacing w:before="0" w:after="60"/>
-              <w:keepNext/>
-              <w:jc w:val="end"/>
-            </w:pPr>
-            <w:r>
-              <w:rPr>
-                <w:rFonts w:ascii="Calibri" w:hAnsi="Calibri"/>
-                <w:sz w:val="20"/>
-              </w:rPr>
-              <w:t xml:space="default">0.011</w:t>
-            </w:r>
-          </w:p>
-        </w:tc>
-        <w:tc>
-          <w:tcPr>
-            <w:tcBorders>
-              <w:top w:val="single" w:space="0" w:color="D3D3D3"/>
-              <w:bottom w:val="single" w:space="0" w:color="D3D3D3"/>
-              <w:start w:val="single" w:space="0" w:color="D3D3D3"/>
-              <w:end w:val="single" w:space="0" w:color="D3D3D3"/>
-            </w:tcBorders>
-          </w:tcPr>
-          <w:p>
-            <w:pPr>
-              <w:spacing w:before="0" w:after="60"/>
-              <w:keepNext/>
-              <w:jc w:val="end"/>
-            </w:pPr>
-            <w:r>
-              <w:rPr>
-                <w:rFonts w:ascii="Calibri" w:hAnsi="Calibri"/>
-                <w:sz w:val="20"/>
-              </w:rPr>
-              <w:t xml:space="default">214.984</w:t>
-            </w:r>
-          </w:p>
-        </w:tc>
-        <w:tc>
-          <w:tcPr>
-            <w:tcBorders>
-              <w:top w:val="single" w:space="0" w:color="D3D3D3"/>
-              <w:bottom w:val="single" w:space="0" w:color="D3D3D3"/>
-              <w:start w:val="single" w:space="0" w:color="D3D3D3"/>
-              <w:end w:val="single" w:space="0" w:color="D3D3D3"/>
-            </w:tcBorders>
-          </w:tcPr>
-          <w:p>
-            <w:pPr>
-              <w:spacing w:before="0" w:after="60"/>
-              <w:keepNext/>
-              <w:jc w:val="end"/>
-            </w:pPr>
-            <w:r>
-              <w:rPr>
-                <w:rFonts w:ascii="Calibri" w:hAnsi="Calibri"/>
-                <w:sz w:val="20"/>
-              </w:rPr>
-              <w:t xml:space="default">0</w:t>
-            </w:r>
-          </w:p>
-        </w:tc>
-        <w:tc>
-          <w:tcPr>
-            <w:tcBorders>
-              <w:top w:val="single" w:space="0" w:color="D3D3D3"/>
-              <w:bottom w:val="single" w:space="0" w:color="D3D3D3"/>
-              <w:start w:val="single" w:space="0" w:color="D3D3D3"/>
-              <w:end w:val="single" w:space="0" w:color="D3D3D3"/>
-            </w:tcBorders>
-          </w:tcPr>
-          <w:p>
-            <w:pPr>
-              <w:spacing w:before="0" w:after="60"/>
-              <w:keepNext/>
-              <w:jc w:val="end"/>
-            </w:pPr>
-            <w:r>
-              <w:rPr>
-                <w:rFonts w:ascii="Calibri" w:hAnsi="Calibri"/>
-                <w:sz w:val="20"/>
-              </w:rPr>
-              <w:t xml:space="default">52.462</w:t>
+              <w:t xml:space="default">0.258</w:t>
+            </w:r>
+          </w:p>
+        </w:tc>
+        <w:tc>
+          <w:tcPr>
+            <w:tcBorders>
+              <w:top w:val="single" w:space="0" w:color="D3D3D3"/>
+              <w:bottom w:val="single" w:space="0" w:color="D3D3D3"/>
+              <w:start w:val="single" w:space="0" w:color="D3D3D3"/>
+              <w:end w:val="single" w:space="0" w:color="D3D3D3"/>
+            </w:tcBorders>
+          </w:tcPr>
+          <w:p>
+            <w:pPr>
+              <w:spacing w:before="0" w:after="60"/>
+              <w:keepNext/>
+              <w:jc w:val="end"/>
+            </w:pPr>
+            <w:r>
+              <w:rPr>
+                <w:rFonts w:ascii="Calibri" w:hAnsi="Calibri"/>
+                <w:sz w:val="20"/>
+              </w:rPr>
+              <w:t xml:space="default">0.201</w:t>
+            </w:r>
+          </w:p>
+        </w:tc>
+        <w:tc>
+          <w:tcPr>
+            <w:tcBorders>
+              <w:top w:val="single" w:space="0" w:color="D3D3D3"/>
+              <w:bottom w:val="single" w:space="0" w:color="D3D3D3"/>
+              <w:start w:val="single" w:space="0" w:color="D3D3D3"/>
+              <w:end w:val="single" w:space="0" w:color="D3D3D3"/>
+            </w:tcBorders>
+          </w:tcPr>
+          <w:p>
+            <w:pPr>
+              <w:spacing w:before="0" w:after="60"/>
+              <w:keepNext/>
+              <w:jc w:val="end"/>
+            </w:pPr>
+            <w:r>
+              <w:rPr>
+                <w:rFonts w:ascii="Calibri" w:hAnsi="Calibri"/>
+                <w:sz w:val="20"/>
+              </w:rPr>
+              <w:t xml:space="default">1.285</w:t>
+            </w:r>
+          </w:p>
+        </w:tc>
+        <w:tc>
+          <w:tcPr>
+            <w:tcBorders>
+              <w:top w:val="single" w:space="0" w:color="D3D3D3"/>
+              <w:bottom w:val="single" w:space="0" w:color="D3D3D3"/>
+              <w:start w:val="single" w:space="0" w:color="D3D3D3"/>
+              <w:end w:val="single" w:space="0" w:color="D3D3D3"/>
+            </w:tcBorders>
+          </w:tcPr>
+          <w:p>
+            <w:pPr>
+              <w:spacing w:before="0" w:after="60"/>
+              <w:keepNext/>
+              <w:jc w:val="end"/>
+            </w:pPr>
+            <w:r>
+              <w:rPr>
+                <w:rFonts w:ascii="Calibri" w:hAnsi="Calibri"/>
+                <w:sz w:val="20"/>
+              </w:rPr>
+              <w:t xml:space="default">0.199</w:t>
+            </w:r>
+          </w:p>
+        </w:tc>
+        <w:tc>
+          <w:tcPr>
+            <w:tcBorders>
+              <w:top w:val="single" w:space="0" w:color="D3D3D3"/>
+              <w:bottom w:val="single" w:space="0" w:color="D3D3D3"/>
+              <w:start w:val="single" w:space="0" w:color="D3D3D3"/>
+              <w:end w:val="single" w:space="0" w:color="D3D3D3"/>
+            </w:tcBorders>
+          </w:tcPr>
+          <w:p>
+            <w:pPr>
+              <w:spacing w:before="0" w:after="60"/>
+              <w:keepNext/>
+              <w:jc w:val="end"/>
+            </w:pPr>
+            <w:r>
+              <w:rPr>
+                <w:rFonts w:ascii="Calibri" w:hAnsi="Calibri"/>
+                <w:sz w:val="20"/>
+              </w:rPr>
+              <w:t xml:space="default">1402.081</w:t>
+            </w:r>
+          </w:p>
+        </w:tc>
+        <w:tc>
+          <w:tcPr>
+            <w:tcBorders>
+              <w:top w:val="single" w:space="0" w:color="D3D3D3"/>
+              <w:bottom w:val="single" w:space="0" w:color="D3D3D3"/>
+              <w:start w:val="single" w:space="0" w:color="D3D3D3"/>
+              <w:end w:val="single" w:space="0" w:color="D3D3D3"/>
+            </w:tcBorders>
+          </w:tcPr>
+          <w:p>
+            <w:pPr>
+              <w:spacing w:before="0" w:after="60"/>
+              <w:keepNext/>
+              <w:jc w:val="end"/>
+            </w:pPr>
+            <w:r>
+              <w:rPr>
+                <w:rFonts w:ascii="Calibri" w:hAnsi="Calibri"/>
+                <w:sz w:val="20"/>
+              </w:rPr>
+              <w:t xml:space="default">0.000</w:t>
+            </w:r>
+          </w:p>
+        </w:tc>
+        <w:tc>
+          <w:tcPr>
+            <w:tcBorders>
+              <w:top w:val="single" w:space="0" w:color="D3D3D3"/>
+              <w:bottom w:val="single" w:space="0" w:color="D3D3D3"/>
+              <w:start w:val="single" w:space="0" w:color="D3D3D3"/>
+              <w:end w:val="single" w:space="0" w:color="D3D3D3"/>
+            </w:tcBorders>
+          </w:tcPr>
+          <w:p>
+            <w:pPr>
+              <w:spacing w:before="0" w:after="60"/>
+              <w:keepNext/>
+              <w:jc w:val="end"/>
+            </w:pPr>
+            <w:r>
+              <w:rPr>
+                <w:rFonts w:ascii="Calibri" w:hAnsi="Calibri"/>
+                <w:sz w:val="20"/>
+              </w:rPr>
+              <w:t xml:space="default">84.595</w:t>
             </w:r>
           </w:p>
         </w:tc>
@@ -2702,7 +2702,7 @@
                 <w:rFonts w:ascii="Calibri" w:hAnsi="Calibri"/>
                 <w:sz w:val="20"/>
               </w:rPr>
-              <w:t xml:space="default">Low validity removed</w:t>
+              <w:t xml:space="default">Null model</w:t>
             </w:r>
           </w:p>
         </w:tc>
@@ -2774,55 +2774,103 @@
                 <w:rFonts w:ascii="Calibri" w:hAnsi="Calibri"/>
                 <w:sz w:val="20"/>
               </w:rPr>
-              <w:t xml:space="default">-0.136</w:t>
-            </w:r>
-          </w:p>
-        </w:tc>
-        <w:tc>
-          <w:tcPr>
-            <w:tcBorders>
-              <w:top w:val="single" w:space="0" w:color="D3D3D3"/>
-              <w:bottom w:val="single" w:space="0" w:color="D3D3D3"/>
-              <w:start w:val="single" w:space="0" w:color="D3D3D3"/>
-              <w:end w:val="single" w:space="0" w:color="D3D3D3"/>
-            </w:tcBorders>
-          </w:tcPr>
-          <w:p>
-            <w:pPr>
-              <w:spacing w:before="0" w:after="60"/>
-              <w:keepNext/>
-              <w:jc w:val="end"/>
-            </w:pPr>
-            <w:r>
-              <w:rPr>
-                <w:rFonts w:ascii="Calibri" w:hAnsi="Calibri"/>
-                <w:sz w:val="20"/>
-              </w:rPr>
-              <w:t xml:space="default">0.032</w:t>
-            </w:r>
-          </w:p>
-        </w:tc>
-        <w:tc>
-          <w:tcPr>
-            <w:tcBorders>
-              <w:top w:val="single" w:space="0" w:color="D3D3D3"/>
-              <w:bottom w:val="single" w:space="0" w:color="D3D3D3"/>
-              <w:start w:val="single" w:space="0" w:color="D3D3D3"/>
-              <w:end w:val="single" w:space="0" w:color="D3D3D3"/>
-            </w:tcBorders>
-          </w:tcPr>
-          <w:p>
-            <w:pPr>
-              <w:spacing w:before="0" w:after="60"/>
-              <w:keepNext/>
-              <w:jc w:val="end"/>
-            </w:pPr>
-            <w:r>
-              <w:rPr>
-                <w:rFonts w:ascii="Calibri" w:hAnsi="Calibri"/>
-                <w:sz w:val="20"/>
-              </w:rPr>
-              <w:t xml:space="default">-4.242</w:t>
+              <w:t xml:space="default">-0.063</w:t>
+            </w:r>
+          </w:p>
+        </w:tc>
+        <w:tc>
+          <w:tcPr>
+            <w:tcBorders>
+              <w:top w:val="single" w:space="0" w:color="D3D3D3"/>
+              <w:bottom w:val="single" w:space="0" w:color="D3D3D3"/>
+              <w:start w:val="single" w:space="0" w:color="D3D3D3"/>
+              <w:end w:val="single" w:space="0" w:color="D3D3D3"/>
+            </w:tcBorders>
+          </w:tcPr>
+          <w:p>
+            <w:pPr>
+              <w:spacing w:before="0" w:after="60"/>
+              <w:keepNext/>
+              <w:jc w:val="end"/>
+            </w:pPr>
+            <w:r>
+              <w:rPr>
+                <w:rFonts w:ascii="Calibri" w:hAnsi="Calibri"/>
+                <w:sz w:val="20"/>
+              </w:rPr>
+              <w:t xml:space="default">0.031</w:t>
+            </w:r>
+          </w:p>
+        </w:tc>
+        <w:tc>
+          <w:tcPr>
+            <w:tcBorders>
+              <w:top w:val="single" w:space="0" w:color="D3D3D3"/>
+              <w:bottom w:val="single" w:space="0" w:color="D3D3D3"/>
+              <w:start w:val="single" w:space="0" w:color="D3D3D3"/>
+              <w:end w:val="single" w:space="0" w:color="D3D3D3"/>
+            </w:tcBorders>
+          </w:tcPr>
+          <w:p>
+            <w:pPr>
+              <w:spacing w:before="0" w:after="60"/>
+              <w:keepNext/>
+              <w:jc w:val="end"/>
+            </w:pPr>
+            <w:r>
+              <w:rPr>
+                <w:rFonts w:ascii="Calibri" w:hAnsi="Calibri"/>
+                <w:sz w:val="20"/>
+              </w:rPr>
+              <w:t xml:space="default">-2.023</w:t>
+            </w:r>
+          </w:p>
+        </w:tc>
+        <w:tc>
+          <w:tcPr>
+            <w:tcBorders>
+              <w:top w:val="single" w:space="0" w:color="D3D3D3"/>
+              <w:bottom w:val="single" w:space="0" w:color="D3D3D3"/>
+              <w:start w:val="single" w:space="0" w:color="D3D3D3"/>
+              <w:end w:val="single" w:space="0" w:color="D3D3D3"/>
+            </w:tcBorders>
+          </w:tcPr>
+          <w:p>
+            <w:pPr>
+              <w:spacing w:before="0" w:after="60"/>
+              <w:keepNext/>
+              <w:jc w:val="end"/>
+            </w:pPr>
+            <w:r>
+              <w:rPr>
+                <w:rFonts w:ascii="Calibri" w:hAnsi="Calibri"/>
+                <w:sz w:val="20"/>
+              </w:rPr>
+              <w:t xml:space="default">0.043</w:t>
+            </w:r>
+          </w:p>
+        </w:tc>
+        <w:tc>
+          <w:tcPr>
+            <w:tcBorders>
+              <w:top w:val="single" w:space="0" w:color="D3D3D3"/>
+              <w:bottom w:val="single" w:space="0" w:color="D3D3D3"/>
+              <w:start w:val="single" w:space="0" w:color="D3D3D3"/>
+              <w:end w:val="single" w:space="0" w:color="D3D3D3"/>
+            </w:tcBorders>
+          </w:tcPr>
+          <w:p>
+            <w:pPr>
+              <w:spacing w:before="0" w:after="60"/>
+              <w:keepNext/>
+              <w:jc w:val="end"/>
+            </w:pPr>
+            <w:r>
+              <w:rPr>
+                <w:rFonts w:ascii="Calibri" w:hAnsi="Calibri"/>
+                <w:sz w:val="20"/>
+              </w:rPr>
+              <w:t xml:space="default">211.639</w:t>
             </w:r>
           </w:p>
         </w:tc>
@@ -2870,55 +2918,7 @@
                 <w:rFonts w:ascii="Calibri" w:hAnsi="Calibri"/>
                 <w:sz w:val="20"/>
               </w:rPr>
-              <w:t xml:space="default">130.976</w:t>
-            </w:r>
-          </w:p>
-        </w:tc>
-        <w:tc>
-          <w:tcPr>
-            <w:tcBorders>
-              <w:top w:val="single" w:space="0" w:color="D3D3D3"/>
-              <w:bottom w:val="single" w:space="0" w:color="D3D3D3"/>
-              <w:start w:val="single" w:space="0" w:color="D3D3D3"/>
-              <w:end w:val="single" w:space="0" w:color="D3D3D3"/>
-            </w:tcBorders>
-          </w:tcPr>
-          <w:p>
-            <w:pPr>
-              <w:spacing w:before="0" w:after="60"/>
-              <w:keepNext/>
-              <w:jc w:val="end"/>
-            </w:pPr>
-            <w:r>
-              <w:rPr>
-                <w:rFonts w:ascii="Calibri" w:hAnsi="Calibri"/>
-                <w:sz w:val="20"/>
-              </w:rPr>
-              <w:t xml:space="default">0</w:t>
-            </w:r>
-          </w:p>
-        </w:tc>
-        <w:tc>
-          <w:tcPr>
-            <w:tcBorders>
-              <w:top w:val="single" w:space="0" w:color="D3D3D3"/>
-              <w:bottom w:val="single" w:space="0" w:color="D3D3D3"/>
-              <w:start w:val="single" w:space="0" w:color="D3D3D3"/>
-              <w:end w:val="single" w:space="0" w:color="D3D3D3"/>
-            </w:tcBorders>
-          </w:tcPr>
-          <w:p>
-            <w:pPr>
-              <w:spacing w:before="0" w:after="60"/>
-              <w:keepNext/>
-              <w:jc w:val="end"/>
-            </w:pPr>
-            <w:r>
-              <w:rPr>
-                <w:rFonts w:ascii="Calibri" w:hAnsi="Calibri"/>
-                <w:sz w:val="20"/>
-              </w:rPr>
-              <w:t xml:space="default">24.921</w:t>
+              <w:t xml:space="default">50.409</w:t>
             </w:r>
           </w:p>
         </w:tc>
@@ -2947,7 +2947,7 @@
                 <w:rFonts w:ascii="Calibri" w:hAnsi="Calibri"/>
                 <w:sz w:val="20"/>
               </w:rPr>
-              <w:t xml:space="default">Precipitation increase</w:t>
+              <w:t xml:space="default">Precipitation reduction</w:t>
             </w:r>
           </w:p>
         </w:tc>
@@ -2995,7 +2995,7 @@
                 <w:rFonts w:ascii="Calibri" w:hAnsi="Calibri"/>
                 <w:sz w:val="20"/>
               </w:rPr>
-              <w:t xml:space="default">Null model</w:t>
+              <w:t xml:space="default">Failed Geary test</w:t>
             </w:r>
           </w:p>
         </w:tc>
@@ -3067,151 +3067,151 @@
                 <w:rFonts w:ascii="Calibri" w:hAnsi="Calibri"/>
                 <w:sz w:val="20"/>
               </w:rPr>
-              <w:t xml:space="default">0.014</w:t>
-            </w:r>
-          </w:p>
-        </w:tc>
-        <w:tc>
-          <w:tcPr>
-            <w:tcBorders>
-              <w:top w:val="single" w:space="0" w:color="D3D3D3"/>
-              <w:bottom w:val="single" w:space="0" w:color="D3D3D3"/>
-              <w:start w:val="single" w:space="0" w:color="D3D3D3"/>
-              <w:end w:val="single" w:space="0" w:color="D3D3D3"/>
-            </w:tcBorders>
-          </w:tcPr>
-          <w:p>
-            <w:pPr>
-              <w:spacing w:before="0" w:after="60"/>
-              <w:keepNext/>
-              <w:jc w:val="end"/>
-            </w:pPr>
-            <w:r>
-              <w:rPr>
-                <w:rFonts w:ascii="Calibri" w:hAnsi="Calibri"/>
-                <w:sz w:val="20"/>
-              </w:rPr>
-              <w:t xml:space="default">0.055</w:t>
-            </w:r>
-          </w:p>
-        </w:tc>
-        <w:tc>
-          <w:tcPr>
-            <w:tcBorders>
-              <w:top w:val="single" w:space="0" w:color="D3D3D3"/>
-              <w:bottom w:val="single" w:space="0" w:color="D3D3D3"/>
-              <w:start w:val="single" w:space="0" w:color="D3D3D3"/>
-              <w:end w:val="single" w:space="0" w:color="D3D3D3"/>
-            </w:tcBorders>
-          </w:tcPr>
-          <w:p>
-            <w:pPr>
-              <w:spacing w:before="0" w:after="60"/>
-              <w:keepNext/>
-              <w:jc w:val="end"/>
-            </w:pPr>
-            <w:r>
-              <w:rPr>
-                <w:rFonts w:ascii="Calibri" w:hAnsi="Calibri"/>
-                <w:sz w:val="20"/>
-              </w:rPr>
-              <w:t xml:space="default">0.247</w:t>
-            </w:r>
-          </w:p>
-        </w:tc>
-        <w:tc>
-          <w:tcPr>
-            <w:tcBorders>
-              <w:top w:val="single" w:space="0" w:color="D3D3D3"/>
-              <w:bottom w:val="single" w:space="0" w:color="D3D3D3"/>
-              <w:start w:val="single" w:space="0" w:color="D3D3D3"/>
-              <w:end w:val="single" w:space="0" w:color="D3D3D3"/>
-            </w:tcBorders>
-          </w:tcPr>
-          <w:p>
-            <w:pPr>
-              <w:spacing w:before="0" w:after="60"/>
-              <w:keepNext/>
-              <w:jc w:val="end"/>
-            </w:pPr>
-            <w:r>
-              <w:rPr>
-                <w:rFonts w:ascii="Calibri" w:hAnsi="Calibri"/>
-                <w:sz w:val="20"/>
-              </w:rPr>
-              <w:t xml:space="default">0.805</w:t>
-            </w:r>
-          </w:p>
-        </w:tc>
-        <w:tc>
-          <w:tcPr>
-            <w:tcBorders>
-              <w:top w:val="single" w:space="0" w:color="D3D3D3"/>
-              <w:bottom w:val="single" w:space="0" w:color="D3D3D3"/>
-              <w:start w:val="single" w:space="0" w:color="D3D3D3"/>
-              <w:end w:val="single" w:space="0" w:color="D3D3D3"/>
-            </w:tcBorders>
-          </w:tcPr>
-          <w:p>
-            <w:pPr>
-              <w:spacing w:before="0" w:after="60"/>
-              <w:keepNext/>
-              <w:jc w:val="end"/>
-            </w:pPr>
-            <w:r>
-              <w:rPr>
-                <w:rFonts w:ascii="Calibri" w:hAnsi="Calibri"/>
-                <w:sz w:val="20"/>
-              </w:rPr>
-              <w:t xml:space="default">25.287</w:t>
-            </w:r>
-          </w:p>
-        </w:tc>
-        <w:tc>
-          <w:tcPr>
-            <w:tcBorders>
-              <w:top w:val="single" w:space="0" w:color="D3D3D3"/>
-              <w:bottom w:val="single" w:space="0" w:color="D3D3D3"/>
-              <w:start w:val="single" w:space="0" w:color="D3D3D3"/>
-              <w:end w:val="single" w:space="0" w:color="D3D3D3"/>
-            </w:tcBorders>
-          </w:tcPr>
-          <w:p>
-            <w:pPr>
-              <w:spacing w:before="0" w:after="60"/>
-              <w:keepNext/>
-              <w:jc w:val="end"/>
-            </w:pPr>
-            <w:r>
-              <w:rPr>
-                <w:rFonts w:ascii="Calibri" w:hAnsi="Calibri"/>
-                <w:sz w:val="20"/>
-              </w:rPr>
-              <w:t xml:space="default">1</w:t>
-            </w:r>
-          </w:p>
-        </w:tc>
-        <w:tc>
-          <w:tcPr>
-            <w:tcBorders>
-              <w:top w:val="single" w:space="0" w:color="D3D3D3"/>
-              <w:bottom w:val="single" w:space="0" w:color="D3D3D3"/>
-              <w:start w:val="single" w:space="0" w:color="D3D3D3"/>
-              <w:end w:val="single" w:space="0" w:color="D3D3D3"/>
-            </w:tcBorders>
-          </w:tcPr>
-          <w:p>
-            <w:pPr>
-              <w:spacing w:before="0" w:after="60"/>
-              <w:keepNext/>
-              <w:jc w:val="end"/>
-            </w:pPr>
-            <w:r>
-              <w:rPr>
-                <w:rFonts w:ascii="Calibri" w:hAnsi="Calibri"/>
-                <w:sz w:val="20"/>
-              </w:rPr>
-              <w:t xml:space="default">30.838</w:t>
+              <w:t xml:space="default">-0.063</w:t>
+            </w:r>
+          </w:p>
+        </w:tc>
+        <w:tc>
+          <w:tcPr>
+            <w:tcBorders>
+              <w:top w:val="single" w:space="0" w:color="D3D3D3"/>
+              <w:bottom w:val="single" w:space="0" w:color="D3D3D3"/>
+              <w:start w:val="single" w:space="0" w:color="D3D3D3"/>
+              <w:end w:val="single" w:space="0" w:color="D3D3D3"/>
+            </w:tcBorders>
+          </w:tcPr>
+          <w:p>
+            <w:pPr>
+              <w:spacing w:before="0" w:after="60"/>
+              <w:keepNext/>
+              <w:jc w:val="end"/>
+            </w:pPr>
+            <w:r>
+              <w:rPr>
+                <w:rFonts w:ascii="Calibri" w:hAnsi="Calibri"/>
+                <w:sz w:val="20"/>
+              </w:rPr>
+              <w:t xml:space="default">0.031</w:t>
+            </w:r>
+          </w:p>
+        </w:tc>
+        <w:tc>
+          <w:tcPr>
+            <w:tcBorders>
+              <w:top w:val="single" w:space="0" w:color="D3D3D3"/>
+              <w:bottom w:val="single" w:space="0" w:color="D3D3D3"/>
+              <w:start w:val="single" w:space="0" w:color="D3D3D3"/>
+              <w:end w:val="single" w:space="0" w:color="D3D3D3"/>
+            </w:tcBorders>
+          </w:tcPr>
+          <w:p>
+            <w:pPr>
+              <w:spacing w:before="0" w:after="60"/>
+              <w:keepNext/>
+              <w:jc w:val="end"/>
+            </w:pPr>
+            <w:r>
+              <w:rPr>
+                <w:rFonts w:ascii="Calibri" w:hAnsi="Calibri"/>
+                <w:sz w:val="20"/>
+              </w:rPr>
+              <w:t xml:space="default">-2.023</w:t>
+            </w:r>
+          </w:p>
+        </w:tc>
+        <w:tc>
+          <w:tcPr>
+            <w:tcBorders>
+              <w:top w:val="single" w:space="0" w:color="D3D3D3"/>
+              <w:bottom w:val="single" w:space="0" w:color="D3D3D3"/>
+              <w:start w:val="single" w:space="0" w:color="D3D3D3"/>
+              <w:end w:val="single" w:space="0" w:color="D3D3D3"/>
+            </w:tcBorders>
+          </w:tcPr>
+          <w:p>
+            <w:pPr>
+              <w:spacing w:before="0" w:after="60"/>
+              <w:keepNext/>
+              <w:jc w:val="end"/>
+            </w:pPr>
+            <w:r>
+              <w:rPr>
+                <w:rFonts w:ascii="Calibri" w:hAnsi="Calibri"/>
+                <w:sz w:val="20"/>
+              </w:rPr>
+              <w:t xml:space="default">0.043</w:t>
+            </w:r>
+          </w:p>
+        </w:tc>
+        <w:tc>
+          <w:tcPr>
+            <w:tcBorders>
+              <w:top w:val="single" w:space="0" w:color="D3D3D3"/>
+              <w:bottom w:val="single" w:space="0" w:color="D3D3D3"/>
+              <w:start w:val="single" w:space="0" w:color="D3D3D3"/>
+              <w:end w:val="single" w:space="0" w:color="D3D3D3"/>
+            </w:tcBorders>
+          </w:tcPr>
+          <w:p>
+            <w:pPr>
+              <w:spacing w:before="0" w:after="60"/>
+              <w:keepNext/>
+              <w:jc w:val="end"/>
+            </w:pPr>
+            <w:r>
+              <w:rPr>
+                <w:rFonts w:ascii="Calibri" w:hAnsi="Calibri"/>
+                <w:sz w:val="20"/>
+              </w:rPr>
+              <w:t xml:space="default">211.639</w:t>
+            </w:r>
+          </w:p>
+        </w:tc>
+        <w:tc>
+          <w:tcPr>
+            <w:tcBorders>
+              <w:top w:val="single" w:space="0" w:color="D3D3D3"/>
+              <w:bottom w:val="single" w:space="0" w:color="D3D3D3"/>
+              <w:start w:val="single" w:space="0" w:color="D3D3D3"/>
+              <w:end w:val="single" w:space="0" w:color="D3D3D3"/>
+            </w:tcBorders>
+          </w:tcPr>
+          <w:p>
+            <w:pPr>
+              <w:spacing w:before="0" w:after="60"/>
+              <w:keepNext/>
+              <w:jc w:val="end"/>
+            </w:pPr>
+            <w:r>
+              <w:rPr>
+                <w:rFonts w:ascii="Calibri" w:hAnsi="Calibri"/>
+                <w:sz w:val="20"/>
+              </w:rPr>
+              <w:t xml:space="default">0.000</w:t>
+            </w:r>
+          </w:p>
+        </w:tc>
+        <w:tc>
+          <w:tcPr>
+            <w:tcBorders>
+              <w:top w:val="single" w:space="0" w:color="D3D3D3"/>
+              <w:bottom w:val="single" w:space="0" w:color="D3D3D3"/>
+              <w:start w:val="single" w:space="0" w:color="D3D3D3"/>
+              <w:end w:val="single" w:space="0" w:color="D3D3D3"/>
+            </w:tcBorders>
+          </w:tcPr>
+          <w:p>
+            <w:pPr>
+              <w:spacing w:before="0" w:after="60"/>
+              <w:keepNext/>
+              <w:jc w:val="end"/>
+            </w:pPr>
+            <w:r>
+              <w:rPr>
+                <w:rFonts w:ascii="Calibri" w:hAnsi="Calibri"/>
+                <w:sz w:val="20"/>
+              </w:rPr>
+              <w:t xml:space="default">50.409</w:t>
             </w:r>
           </w:p>
         </w:tc>
@@ -3240,7 +3240,7 @@
                 <w:rFonts w:ascii="Calibri" w:hAnsi="Calibri"/>
                 <w:sz w:val="20"/>
               </w:rPr>
-              <w:t xml:space="default">Precipitation increase</w:t>
+              <w:t xml:space="default">Precipitation reduction</w:t>
             </w:r>
           </w:p>
         </w:tc>
@@ -3360,127 +3360,103 @@
                 <w:rFonts w:ascii="Calibri" w:hAnsi="Calibri"/>
                 <w:sz w:val="20"/>
               </w:rPr>
-              <w:t xml:space="default">-0.043</w:t>
-            </w:r>
-          </w:p>
-        </w:tc>
-        <w:tc>
-          <w:tcPr>
-            <w:tcBorders>
-              <w:top w:val="single" w:space="0" w:color="D3D3D3"/>
-              <w:bottom w:val="single" w:space="0" w:color="D3D3D3"/>
-              <w:start w:val="single" w:space="0" w:color="D3D3D3"/>
-              <w:end w:val="single" w:space="0" w:color="D3D3D3"/>
-            </w:tcBorders>
-          </w:tcPr>
-          <w:p>
-            <w:pPr>
-              <w:spacing w:before="0" w:after="60"/>
-              <w:keepNext/>
-              <w:jc w:val="end"/>
-            </w:pPr>
-            <w:r>
-              <w:rPr>
-                <w:rFonts w:ascii="Calibri" w:hAnsi="Calibri"/>
-                <w:sz w:val="20"/>
-              </w:rPr>
-              <w:t xml:space="default">0.018</w:t>
-            </w:r>
-          </w:p>
-        </w:tc>
-        <w:tc>
-          <w:tcPr>
-            <w:tcBorders>
-              <w:top w:val="single" w:space="0" w:color="D3D3D3"/>
-              <w:bottom w:val="single" w:space="0" w:color="D3D3D3"/>
-              <w:start w:val="single" w:space="0" w:color="D3D3D3"/>
-              <w:end w:val="single" w:space="0" w:color="D3D3D3"/>
-            </w:tcBorders>
-          </w:tcPr>
-          <w:p>
-            <w:pPr>
-              <w:spacing w:before="0" w:after="60"/>
-              <w:keepNext/>
-              <w:jc w:val="end"/>
-            </w:pPr>
-            <w:r>
-              <w:rPr>
-                <w:rFonts w:ascii="Calibri" w:hAnsi="Calibri"/>
-                <w:sz w:val="20"/>
-              </w:rPr>
-              <w:t xml:space="default">-2.352</w:t>
-            </w:r>
-          </w:p>
-        </w:tc>
-        <w:tc>
-          <w:tcPr>
-            <w:tcBorders>
-              <w:top w:val="single" w:space="0" w:color="D3D3D3"/>
-              <w:bottom w:val="single" w:space="0" w:color="D3D3D3"/>
-              <w:start w:val="single" w:space="0" w:color="D3D3D3"/>
-              <w:end w:val="single" w:space="0" w:color="D3D3D3"/>
-            </w:tcBorders>
-          </w:tcPr>
-          <w:p>
-            <w:pPr>
-              <w:spacing w:before="0" w:after="60"/>
-              <w:keepNext/>
-              <w:jc w:val="end"/>
-            </w:pPr>
-            <w:r>
-              <w:rPr>
-                <w:rFonts w:ascii="Calibri" w:hAnsi="Calibri"/>
-                <w:sz w:val="20"/>
-              </w:rPr>
-              <w:t xml:space="default">0.019</w:t>
-            </w:r>
-          </w:p>
-        </w:tc>
-        <w:tc>
-          <w:tcPr>
-            <w:tcBorders>
-              <w:top w:val="single" w:space="0" w:color="D3D3D3"/>
-              <w:bottom w:val="single" w:space="0" w:color="D3D3D3"/>
-              <w:start w:val="single" w:space="0" w:color="D3D3D3"/>
-              <w:end w:val="single" w:space="0" w:color="D3D3D3"/>
-            </w:tcBorders>
-          </w:tcPr>
-          <w:p>
-            <w:pPr>
-              <w:spacing w:before="0" w:after="60"/>
-              <w:keepNext/>
-              <w:jc w:val="end"/>
-            </w:pPr>
-            <w:r>
-              <w:rPr>
-                <w:rFonts w:ascii="Calibri" w:hAnsi="Calibri"/>
-                <w:sz w:val="20"/>
-              </w:rPr>
-              <w:t xml:space="default">17.708</w:t>
-            </w:r>
-          </w:p>
-        </w:tc>
-        <w:tc>
-          <w:tcPr>
-            <w:tcBorders>
-              <w:top w:val="single" w:space="0" w:color="D3D3D3"/>
-              <w:bottom w:val="single" w:space="0" w:color="D3D3D3"/>
-              <w:start w:val="single" w:space="0" w:color="D3D3D3"/>
-              <w:end w:val="single" w:space="0" w:color="D3D3D3"/>
-            </w:tcBorders>
-          </w:tcPr>
-          <w:p>
-            <w:pPr>
-              <w:spacing w:before="0" w:after="60"/>
-              <w:keepNext/>
-              <w:jc w:val="end"/>
-            </w:pPr>
-            <w:r>
-              <w:rPr>
-                <w:rFonts w:ascii="Calibri" w:hAnsi="Calibri"/>
-                <w:sz w:val="20"/>
-              </w:rPr>
-              <w:t xml:space="default">1</w:t>
+              <w:t xml:space="default">-0.039</w:t>
+            </w:r>
+          </w:p>
+        </w:tc>
+        <w:tc>
+          <w:tcPr>
+            <w:tcBorders>
+              <w:top w:val="single" w:space="0" w:color="D3D3D3"/>
+              <w:bottom w:val="single" w:space="0" w:color="D3D3D3"/>
+              <w:start w:val="single" w:space="0" w:color="D3D3D3"/>
+              <w:end w:val="single" w:space="0" w:color="D3D3D3"/>
+            </w:tcBorders>
+          </w:tcPr>
+          <w:p>
+            <w:pPr>
+              <w:spacing w:before="0" w:after="60"/>
+              <w:keepNext/>
+              <w:jc w:val="end"/>
+            </w:pPr>
+            <w:r>
+              <w:rPr>
+                <w:rFonts w:ascii="Calibri" w:hAnsi="Calibri"/>
+                <w:sz w:val="20"/>
+              </w:rPr>
+              <w:t xml:space="default">0.037</w:t>
+            </w:r>
+          </w:p>
+        </w:tc>
+        <w:tc>
+          <w:tcPr>
+            <w:tcBorders>
+              <w:top w:val="single" w:space="0" w:color="D3D3D3"/>
+              <w:bottom w:val="single" w:space="0" w:color="D3D3D3"/>
+              <w:start w:val="single" w:space="0" w:color="D3D3D3"/>
+              <w:end w:val="single" w:space="0" w:color="D3D3D3"/>
+            </w:tcBorders>
+          </w:tcPr>
+          <w:p>
+            <w:pPr>
+              <w:spacing w:before="0" w:after="60"/>
+              <w:keepNext/>
+              <w:jc w:val="end"/>
+            </w:pPr>
+            <w:r>
+              <w:rPr>
+                <w:rFonts w:ascii="Calibri" w:hAnsi="Calibri"/>
+                <w:sz w:val="20"/>
+              </w:rPr>
+              <w:t xml:space="default">-1.047</w:t>
+            </w:r>
+          </w:p>
+        </w:tc>
+        <w:tc>
+          <w:tcPr>
+            <w:tcBorders>
+              <w:top w:val="single" w:space="0" w:color="D3D3D3"/>
+              <w:bottom w:val="single" w:space="0" w:color="D3D3D3"/>
+              <w:start w:val="single" w:space="0" w:color="D3D3D3"/>
+              <w:end w:val="single" w:space="0" w:color="D3D3D3"/>
+            </w:tcBorders>
+          </w:tcPr>
+          <w:p>
+            <w:pPr>
+              <w:spacing w:before="0" w:after="60"/>
+              <w:keepNext/>
+              <w:jc w:val="end"/>
+            </w:pPr>
+            <w:r>
+              <w:rPr>
+                <w:rFonts w:ascii="Calibri" w:hAnsi="Calibri"/>
+                <w:sz w:val="20"/>
+              </w:rPr>
+              <w:t xml:space="default">0.295</w:t>
+            </w:r>
+          </w:p>
+        </w:tc>
+        <w:tc>
+          <w:tcPr>
+            <w:tcBorders>
+              <w:top w:val="single" w:space="0" w:color="D3D3D3"/>
+              <w:bottom w:val="single" w:space="0" w:color="D3D3D3"/>
+              <w:start w:val="single" w:space="0" w:color="D3D3D3"/>
+              <w:end w:val="single" w:space="0" w:color="D3D3D3"/>
+            </w:tcBorders>
+          </w:tcPr>
+          <w:p>
+            <w:pPr>
+              <w:spacing w:before="0" w:after="60"/>
+              <w:keepNext/>
+              <w:jc w:val="end"/>
+            </w:pPr>
+            <w:r>
+              <w:rPr>
+                <w:rFonts w:ascii="Calibri" w:hAnsi="Calibri"/>
+                <w:sz w:val="20"/>
+              </w:rPr>
+              <w:t xml:space="default">194.450</w:t>
             </w:r>
           </w:p>
         </w:tc>
@@ -3505,6 +3481,30 @@
                 <w:sz w:val="20"/>
               </w:rPr>
               <w:t xml:space="default">0.000</w:t>
+            </w:r>
+          </w:p>
+        </w:tc>
+        <w:tc>
+          <w:tcPr>
+            <w:tcBorders>
+              <w:top w:val="single" w:space="0" w:color="D3D3D3"/>
+              <w:bottom w:val="single" w:space="0" w:color="D3D3D3"/>
+              <w:start w:val="single" w:space="0" w:color="D3D3D3"/>
+              <w:end w:val="single" w:space="0" w:color="D3D3D3"/>
+            </w:tcBorders>
+          </w:tcPr>
+          <w:p>
+            <w:pPr>
+              <w:spacing w:before="0" w:after="60"/>
+              <w:keepNext/>
+              <w:jc w:val="end"/>
+            </w:pPr>
+            <w:r>
+              <w:rPr>
+                <w:rFonts w:ascii="Calibri" w:hAnsi="Calibri"/>
+                <w:sz w:val="20"/>
+              </w:rPr>
+              <w:t xml:space="default">42.770</w:t>
             </w:r>
           </w:p>
         </w:tc>
@@ -3533,6 +3533,299 @@
                 <w:rFonts w:ascii="Calibri" w:hAnsi="Calibri"/>
                 <w:sz w:val="20"/>
               </w:rPr>
+              <w:t xml:space="default">Precipitation reduction</w:t>
+            </w:r>
+          </w:p>
+        </w:tc>
+        <w:tc>
+          <w:tcPr>
+            <w:tcBorders>
+              <w:top w:val="single" w:space="0" w:color="D3D3D3"/>
+              <w:bottom w:val="single" w:space="0" w:color="D3D3D3"/>
+              <w:start w:val="single" w:space="0" w:color="D3D3D3"/>
+              <w:end w:val="single" w:space="0" w:color="D3D3D3"/>
+            </w:tcBorders>
+          </w:tcPr>
+          <w:p>
+            <w:pPr>
+              <w:spacing w:before="0" w:after="60"/>
+              <w:keepNext/>
+              <w:jc w:val="start"/>
+            </w:pPr>
+            <w:r>
+              <w:rPr>
+                <w:rFonts w:ascii="Calibri" w:hAnsi="Calibri"/>
+                <w:sz w:val="20"/>
+              </w:rPr>
+              <w:t xml:space="default">Alpha diversity</w:t>
+            </w:r>
+          </w:p>
+        </w:tc>
+        <w:tc>
+          <w:tcPr>
+            <w:tcBorders>
+              <w:top w:val="single" w:space="0" w:color="D3D3D3"/>
+              <w:bottom w:val="single" w:space="0" w:color="D3D3D3"/>
+              <w:start w:val="single" w:space="0" w:color="D3D3D3"/>
+              <w:end w:val="single" w:space="0" w:color="D3D3D3"/>
+            </w:tcBorders>
+          </w:tcPr>
+          <w:p>
+            <w:pPr>
+              <w:spacing w:before="0" w:after="60"/>
+              <w:keepNext/>
+              <w:jc w:val="start"/>
+            </w:pPr>
+            <w:r>
+              <w:rPr>
+                <w:rFonts w:ascii="Calibri" w:hAnsi="Calibri"/>
+                <w:sz w:val="20"/>
+              </w:rPr>
+              <w:t xml:space="default">Low validity removed</w:t>
+            </w:r>
+          </w:p>
+        </w:tc>
+        <w:tc>
+          <w:tcPr>
+            <w:tcBorders>
+              <w:top w:val="single" w:space="0" w:color="D3D3D3"/>
+              <w:bottom w:val="single" w:space="0" w:color="D3D3D3"/>
+              <w:start w:val="single" w:space="0" w:color="D3D3D3"/>
+              <w:end w:val="single" w:space="0" w:color="D3D3D3"/>
+            </w:tcBorders>
+          </w:tcPr>
+          <w:p>
+            <w:pPr>
+              <w:spacing w:before="0" w:after="60"/>
+              <w:keepNext/>
+              <w:jc w:val="start"/>
+            </w:pPr>
+            <w:r>
+              <w:rPr>
+                <w:rFonts w:ascii="Calibri" w:hAnsi="Calibri"/>
+                <w:sz w:val="20"/>
+              </w:rPr>
+              <w:t xml:space="default">overall</w:t>
+            </w:r>
+          </w:p>
+        </w:tc>
+        <w:tc>
+          <w:tcPr>
+            <w:tcBorders>
+              <w:top w:val="single" w:space="0" w:color="D3D3D3"/>
+              <w:bottom w:val="single" w:space="0" w:color="D3D3D3"/>
+              <w:start w:val="single" w:space="0" w:color="D3D3D3"/>
+              <w:end w:val="single" w:space="0" w:color="D3D3D3"/>
+            </w:tcBorders>
+          </w:tcPr>
+          <w:p>
+            <w:pPr>
+              <w:spacing w:before="0" w:after="60"/>
+              <w:keepNext/>
+              <w:jc w:val="start"/>
+            </w:pPr>
+            <w:r>
+              <w:rPr>
+                <w:rFonts w:ascii="Calibri" w:hAnsi="Calibri"/>
+                <w:sz w:val="20"/>
+              </w:rPr>
+              <w:t xml:space="default">summary</w:t>
+            </w:r>
+          </w:p>
+        </w:tc>
+        <w:tc>
+          <w:tcPr>
+            <w:tcBorders>
+              <w:top w:val="single" w:space="0" w:color="D3D3D3"/>
+              <w:bottom w:val="single" w:space="0" w:color="D3D3D3"/>
+              <w:start w:val="single" w:space="0" w:color="D3D3D3"/>
+              <w:end w:val="single" w:space="0" w:color="D3D3D3"/>
+            </w:tcBorders>
+          </w:tcPr>
+          <w:p>
+            <w:pPr>
+              <w:spacing w:before="0" w:after="60"/>
+              <w:keepNext/>
+              <w:jc w:val="end"/>
+            </w:pPr>
+            <w:r>
+              <w:rPr>
+                <w:rFonts w:ascii="Calibri" w:hAnsi="Calibri"/>
+                <w:sz w:val="20"/>
+              </w:rPr>
+              <w:t xml:space="default">-0.128</w:t>
+            </w:r>
+          </w:p>
+        </w:tc>
+        <w:tc>
+          <w:tcPr>
+            <w:tcBorders>
+              <w:top w:val="single" w:space="0" w:color="D3D3D3"/>
+              <w:bottom w:val="single" w:space="0" w:color="D3D3D3"/>
+              <w:start w:val="single" w:space="0" w:color="D3D3D3"/>
+              <w:end w:val="single" w:space="0" w:color="D3D3D3"/>
+            </w:tcBorders>
+          </w:tcPr>
+          <w:p>
+            <w:pPr>
+              <w:spacing w:before="0" w:after="60"/>
+              <w:keepNext/>
+              <w:jc w:val="end"/>
+            </w:pPr>
+            <w:r>
+              <w:rPr>
+                <w:rFonts w:ascii="Calibri" w:hAnsi="Calibri"/>
+                <w:sz w:val="20"/>
+              </w:rPr>
+              <w:t xml:space="default">0.022</w:t>
+            </w:r>
+          </w:p>
+        </w:tc>
+        <w:tc>
+          <w:tcPr>
+            <w:tcBorders>
+              <w:top w:val="single" w:space="0" w:color="D3D3D3"/>
+              <w:bottom w:val="single" w:space="0" w:color="D3D3D3"/>
+              <w:start w:val="single" w:space="0" w:color="D3D3D3"/>
+              <w:end w:val="single" w:space="0" w:color="D3D3D3"/>
+            </w:tcBorders>
+          </w:tcPr>
+          <w:p>
+            <w:pPr>
+              <w:spacing w:before="0" w:after="60"/>
+              <w:keepNext/>
+              <w:jc w:val="end"/>
+            </w:pPr>
+            <w:r>
+              <w:rPr>
+                <w:rFonts w:ascii="Calibri" w:hAnsi="Calibri"/>
+                <w:sz w:val="20"/>
+              </w:rPr>
+              <w:t xml:space="default">-5.712</w:t>
+            </w:r>
+          </w:p>
+        </w:tc>
+        <w:tc>
+          <w:tcPr>
+            <w:tcBorders>
+              <w:top w:val="single" w:space="0" w:color="D3D3D3"/>
+              <w:bottom w:val="single" w:space="0" w:color="D3D3D3"/>
+              <w:start w:val="single" w:space="0" w:color="D3D3D3"/>
+              <w:end w:val="single" w:space="0" w:color="D3D3D3"/>
+            </w:tcBorders>
+          </w:tcPr>
+          <w:p>
+            <w:pPr>
+              <w:spacing w:before="0" w:after="60"/>
+              <w:keepNext/>
+              <w:jc w:val="end"/>
+            </w:pPr>
+            <w:r>
+              <w:rPr>
+                <w:rFonts w:ascii="Calibri" w:hAnsi="Calibri"/>
+                <w:sz w:val="20"/>
+              </w:rPr>
+              <w:t xml:space="default">0.000</w:t>
+            </w:r>
+          </w:p>
+        </w:tc>
+        <w:tc>
+          <w:tcPr>
+            <w:tcBorders>
+              <w:top w:val="single" w:space="0" w:color="D3D3D3"/>
+              <w:bottom w:val="single" w:space="0" w:color="D3D3D3"/>
+              <w:start w:val="single" w:space="0" w:color="D3D3D3"/>
+              <w:end w:val="single" w:space="0" w:color="D3D3D3"/>
+            </w:tcBorders>
+          </w:tcPr>
+          <w:p>
+            <w:pPr>
+              <w:spacing w:before="0" w:after="60"/>
+              <w:keepNext/>
+              <w:jc w:val="end"/>
+            </w:pPr>
+            <w:r>
+              <w:rPr>
+                <w:rFonts w:ascii="Calibri" w:hAnsi="Calibri"/>
+                <w:sz w:val="20"/>
+              </w:rPr>
+              <w:t xml:space="default">128.609</w:t>
+            </w:r>
+          </w:p>
+        </w:tc>
+        <w:tc>
+          <w:tcPr>
+            <w:tcBorders>
+              <w:top w:val="single" w:space="0" w:color="D3D3D3"/>
+              <w:bottom w:val="single" w:space="0" w:color="D3D3D3"/>
+              <w:start w:val="single" w:space="0" w:color="D3D3D3"/>
+              <w:end w:val="single" w:space="0" w:color="D3D3D3"/>
+            </w:tcBorders>
+          </w:tcPr>
+          <w:p>
+            <w:pPr>
+              <w:spacing w:before="0" w:after="60"/>
+              <w:keepNext/>
+              <w:jc w:val="end"/>
+            </w:pPr>
+            <w:r>
+              <w:rPr>
+                <w:rFonts w:ascii="Calibri" w:hAnsi="Calibri"/>
+                <w:sz w:val="20"/>
+              </w:rPr>
+              <w:t xml:space="default">0.000</w:t>
+            </w:r>
+          </w:p>
+        </w:tc>
+        <w:tc>
+          <w:tcPr>
+            <w:tcBorders>
+              <w:top w:val="single" w:space="0" w:color="D3D3D3"/>
+              <w:bottom w:val="single" w:space="0" w:color="D3D3D3"/>
+              <w:start w:val="single" w:space="0" w:color="D3D3D3"/>
+              <w:end w:val="single" w:space="0" w:color="D3D3D3"/>
+            </w:tcBorders>
+          </w:tcPr>
+          <w:p>
+            <w:pPr>
+              <w:spacing w:before="0" w:after="60"/>
+              <w:keepNext/>
+              <w:jc w:val="end"/>
+            </w:pPr>
+            <w:r>
+              <w:rPr>
+                <w:rFonts w:ascii="Calibri" w:hAnsi="Calibri"/>
+                <w:sz w:val="20"/>
+              </w:rPr>
+              <w:t xml:space="default">7.964</w:t>
+            </w:r>
+          </w:p>
+        </w:tc>
+      </w:tr>
+      <w:tr>
+        <w:trPr>
+          <w:cantSplit/>
+        </w:trPr>
+        <w:tc>
+          <w:tcPr>
+            <w:tcBorders>
+              <w:top w:val="single" w:space="0" w:color="D3D3D3"/>
+              <w:bottom w:val="single" w:space="0" w:color="D3D3D3"/>
+              <w:start w:val="single" w:space="0" w:color="D3D3D3"/>
+              <w:end w:val="single" w:space="0" w:color="D3D3D3"/>
+            </w:tcBorders>
+          </w:tcPr>
+          <w:p>
+            <w:pPr>
+              <w:spacing w:before="0" w:after="60"/>
+              <w:keepNext/>
+              <w:jc w:val="start"/>
+            </w:pPr>
+            <w:r>
+              <w:rPr>
+                <w:rFonts w:ascii="Calibri" w:hAnsi="Calibri"/>
+                <w:sz w:val="20"/>
+              </w:rPr>
               <w:t xml:space="default">Precipitation increase</w:t>
             </w:r>
           </w:p>
@@ -3581,6 +3874,885 @@
                 <w:rFonts w:ascii="Calibri" w:hAnsi="Calibri"/>
                 <w:sz w:val="20"/>
               </w:rPr>
+              <w:t xml:space="default">Null model</w:t>
+            </w:r>
+          </w:p>
+        </w:tc>
+        <w:tc>
+          <w:tcPr>
+            <w:tcBorders>
+              <w:top w:val="single" w:space="0" w:color="D3D3D3"/>
+              <w:bottom w:val="single" w:space="0" w:color="D3D3D3"/>
+              <w:start w:val="single" w:space="0" w:color="D3D3D3"/>
+              <w:end w:val="single" w:space="0" w:color="D3D3D3"/>
+            </w:tcBorders>
+          </w:tcPr>
+          <w:p>
+            <w:pPr>
+              <w:spacing w:before="0" w:after="60"/>
+              <w:keepNext/>
+              <w:jc w:val="start"/>
+            </w:pPr>
+            <w:r>
+              <w:rPr>
+                <w:rFonts w:ascii="Calibri" w:hAnsi="Calibri"/>
+                <w:sz w:val="20"/>
+              </w:rPr>
+              <w:t xml:space="default">overall</w:t>
+            </w:r>
+          </w:p>
+        </w:tc>
+        <w:tc>
+          <w:tcPr>
+            <w:tcBorders>
+              <w:top w:val="single" w:space="0" w:color="D3D3D3"/>
+              <w:bottom w:val="single" w:space="0" w:color="D3D3D3"/>
+              <w:start w:val="single" w:space="0" w:color="D3D3D3"/>
+              <w:end w:val="single" w:space="0" w:color="D3D3D3"/>
+            </w:tcBorders>
+          </w:tcPr>
+          <w:p>
+            <w:pPr>
+              <w:spacing w:before="0" w:after="60"/>
+              <w:keepNext/>
+              <w:jc w:val="start"/>
+            </w:pPr>
+            <w:r>
+              <w:rPr>
+                <w:rFonts w:ascii="Calibri" w:hAnsi="Calibri"/>
+                <w:sz w:val="20"/>
+              </w:rPr>
+              <w:t xml:space="default">summary</w:t>
+            </w:r>
+          </w:p>
+        </w:tc>
+        <w:tc>
+          <w:tcPr>
+            <w:tcBorders>
+              <w:top w:val="single" w:space="0" w:color="D3D3D3"/>
+              <w:bottom w:val="single" w:space="0" w:color="D3D3D3"/>
+              <w:start w:val="single" w:space="0" w:color="D3D3D3"/>
+              <w:end w:val="single" w:space="0" w:color="D3D3D3"/>
+            </w:tcBorders>
+          </w:tcPr>
+          <w:p>
+            <w:pPr>
+              <w:spacing w:before="0" w:after="60"/>
+              <w:keepNext/>
+              <w:jc w:val="end"/>
+            </w:pPr>
+            <w:r>
+              <w:rPr>
+                <w:rFonts w:ascii="Calibri" w:hAnsi="Calibri"/>
+                <w:sz w:val="20"/>
+              </w:rPr>
+              <w:t xml:space="default">-0.052</w:t>
+            </w:r>
+          </w:p>
+        </w:tc>
+        <w:tc>
+          <w:tcPr>
+            <w:tcBorders>
+              <w:top w:val="single" w:space="0" w:color="D3D3D3"/>
+              <w:bottom w:val="single" w:space="0" w:color="D3D3D3"/>
+              <w:start w:val="single" w:space="0" w:color="D3D3D3"/>
+              <w:end w:val="single" w:space="0" w:color="D3D3D3"/>
+            </w:tcBorders>
+          </w:tcPr>
+          <w:p>
+            <w:pPr>
+              <w:spacing w:before="0" w:after="60"/>
+              <w:keepNext/>
+              <w:jc w:val="end"/>
+            </w:pPr>
+            <w:r>
+              <w:rPr>
+                <w:rFonts w:ascii="Calibri" w:hAnsi="Calibri"/>
+                <w:sz w:val="20"/>
+              </w:rPr>
+              <w:t xml:space="default">0.022</w:t>
+            </w:r>
+          </w:p>
+        </w:tc>
+        <w:tc>
+          <w:tcPr>
+            <w:tcBorders>
+              <w:top w:val="single" w:space="0" w:color="D3D3D3"/>
+              <w:bottom w:val="single" w:space="0" w:color="D3D3D3"/>
+              <w:start w:val="single" w:space="0" w:color="D3D3D3"/>
+              <w:end w:val="single" w:space="0" w:color="D3D3D3"/>
+            </w:tcBorders>
+          </w:tcPr>
+          <w:p>
+            <w:pPr>
+              <w:spacing w:before="0" w:after="60"/>
+              <w:keepNext/>
+              <w:jc w:val="end"/>
+            </w:pPr>
+            <w:r>
+              <w:rPr>
+                <w:rFonts w:ascii="Calibri" w:hAnsi="Calibri"/>
+                <w:sz w:val="20"/>
+              </w:rPr>
+              <w:t xml:space="default">-2.357</w:t>
+            </w:r>
+          </w:p>
+        </w:tc>
+        <w:tc>
+          <w:tcPr>
+            <w:tcBorders>
+              <w:top w:val="single" w:space="0" w:color="D3D3D3"/>
+              <w:bottom w:val="single" w:space="0" w:color="D3D3D3"/>
+              <w:start w:val="single" w:space="0" w:color="D3D3D3"/>
+              <w:end w:val="single" w:space="0" w:color="D3D3D3"/>
+            </w:tcBorders>
+          </w:tcPr>
+          <w:p>
+            <w:pPr>
+              <w:spacing w:before="0" w:after="60"/>
+              <w:keepNext/>
+              <w:jc w:val="end"/>
+            </w:pPr>
+            <w:r>
+              <w:rPr>
+                <w:rFonts w:ascii="Calibri" w:hAnsi="Calibri"/>
+                <w:sz w:val="20"/>
+              </w:rPr>
+              <w:t xml:space="default">0.018</w:t>
+            </w:r>
+          </w:p>
+        </w:tc>
+        <w:tc>
+          <w:tcPr>
+            <w:tcBorders>
+              <w:top w:val="single" w:space="0" w:color="D3D3D3"/>
+              <w:bottom w:val="single" w:space="0" w:color="D3D3D3"/>
+              <w:start w:val="single" w:space="0" w:color="D3D3D3"/>
+              <w:end w:val="single" w:space="0" w:color="D3D3D3"/>
+            </w:tcBorders>
+          </w:tcPr>
+          <w:p>
+            <w:pPr>
+              <w:spacing w:before="0" w:after="60"/>
+              <w:keepNext/>
+              <w:jc w:val="end"/>
+            </w:pPr>
+            <w:r>
+              <w:rPr>
+                <w:rFonts w:ascii="Calibri" w:hAnsi="Calibri"/>
+                <w:sz w:val="20"/>
+              </w:rPr>
+              <w:t xml:space="default">18.127</w:t>
+            </w:r>
+          </w:p>
+        </w:tc>
+        <w:tc>
+          <w:tcPr>
+            <w:tcBorders>
+              <w:top w:val="single" w:space="0" w:color="D3D3D3"/>
+              <w:bottom w:val="single" w:space="0" w:color="D3D3D3"/>
+              <w:start w:val="single" w:space="0" w:color="D3D3D3"/>
+              <w:end w:val="single" w:space="0" w:color="D3D3D3"/>
+            </w:tcBorders>
+          </w:tcPr>
+          <w:p>
+            <w:pPr>
+              <w:spacing w:before="0" w:after="60"/>
+              <w:keepNext/>
+              <w:jc w:val="end"/>
+            </w:pPr>
+            <w:r>
+              <w:rPr>
+                <w:rFonts w:ascii="Calibri" w:hAnsi="Calibri"/>
+                <w:sz w:val="20"/>
+              </w:rPr>
+              <w:t xml:space="default">0.900</w:t>
+            </w:r>
+          </w:p>
+        </w:tc>
+        <w:tc>
+          <w:tcPr>
+            <w:tcBorders>
+              <w:top w:val="single" w:space="0" w:color="D3D3D3"/>
+              <w:bottom w:val="single" w:space="0" w:color="D3D3D3"/>
+              <w:start w:val="single" w:space="0" w:color="D3D3D3"/>
+              <w:end w:val="single" w:space="0" w:color="D3D3D3"/>
+            </w:tcBorders>
+          </w:tcPr>
+          <w:p>
+            <w:pPr>
+              <w:spacing w:before="0" w:after="60"/>
+              <w:keepNext/>
+              <w:jc w:val="end"/>
+            </w:pPr>
+            <w:r>
+              <w:rPr>
+                <w:rFonts w:ascii="Calibri" w:hAnsi="Calibri"/>
+                <w:sz w:val="20"/>
+              </w:rPr>
+              <w:t xml:space="default">0.000</w:t>
+            </w:r>
+          </w:p>
+        </w:tc>
+      </w:tr>
+      <w:tr>
+        <w:trPr>
+          <w:cantSplit/>
+        </w:trPr>
+        <w:tc>
+          <w:tcPr>
+            <w:tcBorders>
+              <w:top w:val="single" w:space="0" w:color="D3D3D3"/>
+              <w:bottom w:val="single" w:space="0" w:color="D3D3D3"/>
+              <w:start w:val="single" w:space="0" w:color="D3D3D3"/>
+              <w:end w:val="single" w:space="0" w:color="D3D3D3"/>
+            </w:tcBorders>
+          </w:tcPr>
+          <w:p>
+            <w:pPr>
+              <w:spacing w:before="0" w:after="60"/>
+              <w:keepNext/>
+              <w:jc w:val="start"/>
+            </w:pPr>
+            <w:r>
+              <w:rPr>
+                <w:rFonts w:ascii="Calibri" w:hAnsi="Calibri"/>
+                <w:sz w:val="20"/>
+              </w:rPr>
+              <w:t xml:space="default">Precipitation increase</w:t>
+            </w:r>
+          </w:p>
+        </w:tc>
+        <w:tc>
+          <w:tcPr>
+            <w:tcBorders>
+              <w:top w:val="single" w:space="0" w:color="D3D3D3"/>
+              <w:bottom w:val="single" w:space="0" w:color="D3D3D3"/>
+              <w:start w:val="single" w:space="0" w:color="D3D3D3"/>
+              <w:end w:val="single" w:space="0" w:color="D3D3D3"/>
+            </w:tcBorders>
+          </w:tcPr>
+          <w:p>
+            <w:pPr>
+              <w:spacing w:before="0" w:after="60"/>
+              <w:keepNext/>
+              <w:jc w:val="start"/>
+            </w:pPr>
+            <w:r>
+              <w:rPr>
+                <w:rFonts w:ascii="Calibri" w:hAnsi="Calibri"/>
+                <w:sz w:val="20"/>
+              </w:rPr>
+              <w:t xml:space="default">Alpha diversity</w:t>
+            </w:r>
+          </w:p>
+        </w:tc>
+        <w:tc>
+          <w:tcPr>
+            <w:tcBorders>
+              <w:top w:val="single" w:space="0" w:color="D3D3D3"/>
+              <w:bottom w:val="single" w:space="0" w:color="D3D3D3"/>
+              <w:start w:val="single" w:space="0" w:color="D3D3D3"/>
+              <w:end w:val="single" w:space="0" w:color="D3D3D3"/>
+            </w:tcBorders>
+          </w:tcPr>
+          <w:p>
+            <w:pPr>
+              <w:spacing w:before="0" w:after="60"/>
+              <w:keepNext/>
+              <w:jc w:val="start"/>
+            </w:pPr>
+            <w:r>
+              <w:rPr>
+                <w:rFonts w:ascii="Calibri" w:hAnsi="Calibri"/>
+                <w:sz w:val="20"/>
+              </w:rPr>
+              <w:t xml:space="default">Failed Geary test</w:t>
+            </w:r>
+          </w:p>
+        </w:tc>
+        <w:tc>
+          <w:tcPr>
+            <w:tcBorders>
+              <w:top w:val="single" w:space="0" w:color="D3D3D3"/>
+              <w:bottom w:val="single" w:space="0" w:color="D3D3D3"/>
+              <w:start w:val="single" w:space="0" w:color="D3D3D3"/>
+              <w:end w:val="single" w:space="0" w:color="D3D3D3"/>
+            </w:tcBorders>
+          </w:tcPr>
+          <w:p>
+            <w:pPr>
+              <w:spacing w:before="0" w:after="60"/>
+              <w:keepNext/>
+              <w:jc w:val="start"/>
+            </w:pPr>
+            <w:r>
+              <w:rPr>
+                <w:rFonts w:ascii="Calibri" w:hAnsi="Calibri"/>
+                <w:sz w:val="20"/>
+              </w:rPr>
+              <w:t xml:space="default">overall</w:t>
+            </w:r>
+          </w:p>
+        </w:tc>
+        <w:tc>
+          <w:tcPr>
+            <w:tcBorders>
+              <w:top w:val="single" w:space="0" w:color="D3D3D3"/>
+              <w:bottom w:val="single" w:space="0" w:color="D3D3D3"/>
+              <w:start w:val="single" w:space="0" w:color="D3D3D3"/>
+              <w:end w:val="single" w:space="0" w:color="D3D3D3"/>
+            </w:tcBorders>
+          </w:tcPr>
+          <w:p>
+            <w:pPr>
+              <w:spacing w:before="0" w:after="60"/>
+              <w:keepNext/>
+              <w:jc w:val="start"/>
+            </w:pPr>
+            <w:r>
+              <w:rPr>
+                <w:rFonts w:ascii="Calibri" w:hAnsi="Calibri"/>
+                <w:sz w:val="20"/>
+              </w:rPr>
+              <w:t xml:space="default">summary</w:t>
+            </w:r>
+          </w:p>
+        </w:tc>
+        <w:tc>
+          <w:tcPr>
+            <w:tcBorders>
+              <w:top w:val="single" w:space="0" w:color="D3D3D3"/>
+              <w:bottom w:val="single" w:space="0" w:color="D3D3D3"/>
+              <w:start w:val="single" w:space="0" w:color="D3D3D3"/>
+              <w:end w:val="single" w:space="0" w:color="D3D3D3"/>
+            </w:tcBorders>
+          </w:tcPr>
+          <w:p>
+            <w:pPr>
+              <w:spacing w:before="0" w:after="60"/>
+              <w:keepNext/>
+              <w:jc w:val="end"/>
+            </w:pPr>
+            <w:r>
+              <w:rPr>
+                <w:rFonts w:ascii="Calibri" w:hAnsi="Calibri"/>
+                <w:sz w:val="20"/>
+              </w:rPr>
+              <w:t xml:space="default">-0.052</w:t>
+            </w:r>
+          </w:p>
+        </w:tc>
+        <w:tc>
+          <w:tcPr>
+            <w:tcBorders>
+              <w:top w:val="single" w:space="0" w:color="D3D3D3"/>
+              <w:bottom w:val="single" w:space="0" w:color="D3D3D3"/>
+              <w:start w:val="single" w:space="0" w:color="D3D3D3"/>
+              <w:end w:val="single" w:space="0" w:color="D3D3D3"/>
+            </w:tcBorders>
+          </w:tcPr>
+          <w:p>
+            <w:pPr>
+              <w:spacing w:before="0" w:after="60"/>
+              <w:keepNext/>
+              <w:jc w:val="end"/>
+            </w:pPr>
+            <w:r>
+              <w:rPr>
+                <w:rFonts w:ascii="Calibri" w:hAnsi="Calibri"/>
+                <w:sz w:val="20"/>
+              </w:rPr>
+              <w:t xml:space="default">0.022</w:t>
+            </w:r>
+          </w:p>
+        </w:tc>
+        <w:tc>
+          <w:tcPr>
+            <w:tcBorders>
+              <w:top w:val="single" w:space="0" w:color="D3D3D3"/>
+              <w:bottom w:val="single" w:space="0" w:color="D3D3D3"/>
+              <w:start w:val="single" w:space="0" w:color="D3D3D3"/>
+              <w:end w:val="single" w:space="0" w:color="D3D3D3"/>
+            </w:tcBorders>
+          </w:tcPr>
+          <w:p>
+            <w:pPr>
+              <w:spacing w:before="0" w:after="60"/>
+              <w:keepNext/>
+              <w:jc w:val="end"/>
+            </w:pPr>
+            <w:r>
+              <w:rPr>
+                <w:rFonts w:ascii="Calibri" w:hAnsi="Calibri"/>
+                <w:sz w:val="20"/>
+              </w:rPr>
+              <w:t xml:space="default">-2.357</w:t>
+            </w:r>
+          </w:p>
+        </w:tc>
+        <w:tc>
+          <w:tcPr>
+            <w:tcBorders>
+              <w:top w:val="single" w:space="0" w:color="D3D3D3"/>
+              <w:bottom w:val="single" w:space="0" w:color="D3D3D3"/>
+              <w:start w:val="single" w:space="0" w:color="D3D3D3"/>
+              <w:end w:val="single" w:space="0" w:color="D3D3D3"/>
+            </w:tcBorders>
+          </w:tcPr>
+          <w:p>
+            <w:pPr>
+              <w:spacing w:before="0" w:after="60"/>
+              <w:keepNext/>
+              <w:jc w:val="end"/>
+            </w:pPr>
+            <w:r>
+              <w:rPr>
+                <w:rFonts w:ascii="Calibri" w:hAnsi="Calibri"/>
+                <w:sz w:val="20"/>
+              </w:rPr>
+              <w:t xml:space="default">0.018</w:t>
+            </w:r>
+          </w:p>
+        </w:tc>
+        <w:tc>
+          <w:tcPr>
+            <w:tcBorders>
+              <w:top w:val="single" w:space="0" w:color="D3D3D3"/>
+              <w:bottom w:val="single" w:space="0" w:color="D3D3D3"/>
+              <w:start w:val="single" w:space="0" w:color="D3D3D3"/>
+              <w:end w:val="single" w:space="0" w:color="D3D3D3"/>
+            </w:tcBorders>
+          </w:tcPr>
+          <w:p>
+            <w:pPr>
+              <w:spacing w:before="0" w:after="60"/>
+              <w:keepNext/>
+              <w:jc w:val="end"/>
+            </w:pPr>
+            <w:r>
+              <w:rPr>
+                <w:rFonts w:ascii="Calibri" w:hAnsi="Calibri"/>
+                <w:sz w:val="20"/>
+              </w:rPr>
+              <w:t xml:space="default">18.127</w:t>
+            </w:r>
+          </w:p>
+        </w:tc>
+        <w:tc>
+          <w:tcPr>
+            <w:tcBorders>
+              <w:top w:val="single" w:space="0" w:color="D3D3D3"/>
+              <w:bottom w:val="single" w:space="0" w:color="D3D3D3"/>
+              <w:start w:val="single" w:space="0" w:color="D3D3D3"/>
+              <w:end w:val="single" w:space="0" w:color="D3D3D3"/>
+            </w:tcBorders>
+          </w:tcPr>
+          <w:p>
+            <w:pPr>
+              <w:spacing w:before="0" w:after="60"/>
+              <w:keepNext/>
+              <w:jc w:val="end"/>
+            </w:pPr>
+            <w:r>
+              <w:rPr>
+                <w:rFonts w:ascii="Calibri" w:hAnsi="Calibri"/>
+                <w:sz w:val="20"/>
+              </w:rPr>
+              <w:t xml:space="default">0.900</w:t>
+            </w:r>
+          </w:p>
+        </w:tc>
+        <w:tc>
+          <w:tcPr>
+            <w:tcBorders>
+              <w:top w:val="single" w:space="0" w:color="D3D3D3"/>
+              <w:bottom w:val="single" w:space="0" w:color="D3D3D3"/>
+              <w:start w:val="single" w:space="0" w:color="D3D3D3"/>
+              <w:end w:val="single" w:space="0" w:color="D3D3D3"/>
+            </w:tcBorders>
+          </w:tcPr>
+          <w:p>
+            <w:pPr>
+              <w:spacing w:before="0" w:after="60"/>
+              <w:keepNext/>
+              <w:jc w:val="end"/>
+            </w:pPr>
+            <w:r>
+              <w:rPr>
+                <w:rFonts w:ascii="Calibri" w:hAnsi="Calibri"/>
+                <w:sz w:val="20"/>
+              </w:rPr>
+              <w:t xml:space="default">0.000</w:t>
+            </w:r>
+          </w:p>
+        </w:tc>
+      </w:tr>
+      <w:tr>
+        <w:trPr>
+          <w:cantSplit/>
+        </w:trPr>
+        <w:tc>
+          <w:tcPr>
+            <w:tcBorders>
+              <w:top w:val="single" w:space="0" w:color="D3D3D3"/>
+              <w:bottom w:val="single" w:space="0" w:color="D3D3D3"/>
+              <w:start w:val="single" w:space="0" w:color="D3D3D3"/>
+              <w:end w:val="single" w:space="0" w:color="D3D3D3"/>
+            </w:tcBorders>
+          </w:tcPr>
+          <w:p>
+            <w:pPr>
+              <w:spacing w:before="0" w:after="60"/>
+              <w:keepNext/>
+              <w:jc w:val="start"/>
+            </w:pPr>
+            <w:r>
+              <w:rPr>
+                <w:rFonts w:ascii="Calibri" w:hAnsi="Calibri"/>
+                <w:sz w:val="20"/>
+              </w:rPr>
+              <w:t xml:space="default">Precipitation increase</w:t>
+            </w:r>
+          </w:p>
+        </w:tc>
+        <w:tc>
+          <w:tcPr>
+            <w:tcBorders>
+              <w:top w:val="single" w:space="0" w:color="D3D3D3"/>
+              <w:bottom w:val="single" w:space="0" w:color="D3D3D3"/>
+              <w:start w:val="single" w:space="0" w:color="D3D3D3"/>
+              <w:end w:val="single" w:space="0" w:color="D3D3D3"/>
+            </w:tcBorders>
+          </w:tcPr>
+          <w:p>
+            <w:pPr>
+              <w:spacing w:before="0" w:after="60"/>
+              <w:keepNext/>
+              <w:jc w:val="start"/>
+            </w:pPr>
+            <w:r>
+              <w:rPr>
+                <w:rFonts w:ascii="Calibri" w:hAnsi="Calibri"/>
+                <w:sz w:val="20"/>
+              </w:rPr>
+              <w:t xml:space="default">Alpha diversity</w:t>
+            </w:r>
+          </w:p>
+        </w:tc>
+        <w:tc>
+          <w:tcPr>
+            <w:tcBorders>
+              <w:top w:val="single" w:space="0" w:color="D3D3D3"/>
+              <w:bottom w:val="single" w:space="0" w:color="D3D3D3"/>
+              <w:start w:val="single" w:space="0" w:color="D3D3D3"/>
+              <w:end w:val="single" w:space="0" w:color="D3D3D3"/>
+            </w:tcBorders>
+          </w:tcPr>
+          <w:p>
+            <w:pPr>
+              <w:spacing w:before="0" w:after="60"/>
+              <w:keepNext/>
+              <w:jc w:val="start"/>
+            </w:pPr>
+            <w:r>
+              <w:rPr>
+                <w:rFonts w:ascii="Calibri" w:hAnsi="Calibri"/>
+                <w:sz w:val="20"/>
+              </w:rPr>
+              <w:t xml:space="default">Outliers removed</w:t>
+            </w:r>
+          </w:p>
+        </w:tc>
+        <w:tc>
+          <w:tcPr>
+            <w:tcBorders>
+              <w:top w:val="single" w:space="0" w:color="D3D3D3"/>
+              <w:bottom w:val="single" w:space="0" w:color="D3D3D3"/>
+              <w:start w:val="single" w:space="0" w:color="D3D3D3"/>
+              <w:end w:val="single" w:space="0" w:color="D3D3D3"/>
+            </w:tcBorders>
+          </w:tcPr>
+          <w:p>
+            <w:pPr>
+              <w:spacing w:before="0" w:after="60"/>
+              <w:keepNext/>
+              <w:jc w:val="start"/>
+            </w:pPr>
+            <w:r>
+              <w:rPr>
+                <w:rFonts w:ascii="Calibri" w:hAnsi="Calibri"/>
+                <w:sz w:val="20"/>
+              </w:rPr>
+              <w:t xml:space="default">overall</w:t>
+            </w:r>
+          </w:p>
+        </w:tc>
+        <w:tc>
+          <w:tcPr>
+            <w:tcBorders>
+              <w:top w:val="single" w:space="0" w:color="D3D3D3"/>
+              <w:bottom w:val="single" w:space="0" w:color="D3D3D3"/>
+              <w:start w:val="single" w:space="0" w:color="D3D3D3"/>
+              <w:end w:val="single" w:space="0" w:color="D3D3D3"/>
+            </w:tcBorders>
+          </w:tcPr>
+          <w:p>
+            <w:pPr>
+              <w:spacing w:before="0" w:after="60"/>
+              <w:keepNext/>
+              <w:jc w:val="start"/>
+            </w:pPr>
+            <w:r>
+              <w:rPr>
+                <w:rFonts w:ascii="Calibri" w:hAnsi="Calibri"/>
+                <w:sz w:val="20"/>
+              </w:rPr>
+              <w:t xml:space="default">summary</w:t>
+            </w:r>
+          </w:p>
+        </w:tc>
+        <w:tc>
+          <w:tcPr>
+            <w:tcBorders>
+              <w:top w:val="single" w:space="0" w:color="D3D3D3"/>
+              <w:bottom w:val="single" w:space="0" w:color="D3D3D3"/>
+              <w:start w:val="single" w:space="0" w:color="D3D3D3"/>
+              <w:end w:val="single" w:space="0" w:color="D3D3D3"/>
+            </w:tcBorders>
+          </w:tcPr>
+          <w:p>
+            <w:pPr>
+              <w:spacing w:before="0" w:after="60"/>
+              <w:keepNext/>
+              <w:jc w:val="end"/>
+            </w:pPr>
+            <w:r>
+              <w:rPr>
+                <w:rFonts w:ascii="Calibri" w:hAnsi="Calibri"/>
+                <w:sz w:val="20"/>
+              </w:rPr>
+              <w:t xml:space="default">-0.029</w:t>
+            </w:r>
+          </w:p>
+        </w:tc>
+        <w:tc>
+          <w:tcPr>
+            <w:tcBorders>
+              <w:top w:val="single" w:space="0" w:color="D3D3D3"/>
+              <w:bottom w:val="single" w:space="0" w:color="D3D3D3"/>
+              <w:start w:val="single" w:space="0" w:color="D3D3D3"/>
+              <w:end w:val="single" w:space="0" w:color="D3D3D3"/>
+            </w:tcBorders>
+          </w:tcPr>
+          <w:p>
+            <w:pPr>
+              <w:spacing w:before="0" w:after="60"/>
+              <w:keepNext/>
+              <w:jc w:val="end"/>
+            </w:pPr>
+            <w:r>
+              <w:rPr>
+                <w:rFonts w:ascii="Calibri" w:hAnsi="Calibri"/>
+                <w:sz w:val="20"/>
+              </w:rPr>
+              <w:t xml:space="default">0.089</w:t>
+            </w:r>
+          </w:p>
+        </w:tc>
+        <w:tc>
+          <w:tcPr>
+            <w:tcBorders>
+              <w:top w:val="single" w:space="0" w:color="D3D3D3"/>
+              <w:bottom w:val="single" w:space="0" w:color="D3D3D3"/>
+              <w:start w:val="single" w:space="0" w:color="D3D3D3"/>
+              <w:end w:val="single" w:space="0" w:color="D3D3D3"/>
+            </w:tcBorders>
+          </w:tcPr>
+          <w:p>
+            <w:pPr>
+              <w:spacing w:before="0" w:after="60"/>
+              <w:keepNext/>
+              <w:jc w:val="end"/>
+            </w:pPr>
+            <w:r>
+              <w:rPr>
+                <w:rFonts w:ascii="Calibri" w:hAnsi="Calibri"/>
+                <w:sz w:val="20"/>
+              </w:rPr>
+              <w:t xml:space="default">-0.328</w:t>
+            </w:r>
+          </w:p>
+        </w:tc>
+        <w:tc>
+          <w:tcPr>
+            <w:tcBorders>
+              <w:top w:val="single" w:space="0" w:color="D3D3D3"/>
+              <w:bottom w:val="single" w:space="0" w:color="D3D3D3"/>
+              <w:start w:val="single" w:space="0" w:color="D3D3D3"/>
+              <w:end w:val="single" w:space="0" w:color="D3D3D3"/>
+            </w:tcBorders>
+          </w:tcPr>
+          <w:p>
+            <w:pPr>
+              <w:spacing w:before="0" w:after="60"/>
+              <w:keepNext/>
+              <w:jc w:val="end"/>
+            </w:pPr>
+            <w:r>
+              <w:rPr>
+                <w:rFonts w:ascii="Calibri" w:hAnsi="Calibri"/>
+                <w:sz w:val="20"/>
+              </w:rPr>
+              <w:t xml:space="default">0.743</w:t>
+            </w:r>
+          </w:p>
+        </w:tc>
+        <w:tc>
+          <w:tcPr>
+            <w:tcBorders>
+              <w:top w:val="single" w:space="0" w:color="D3D3D3"/>
+              <w:bottom w:val="single" w:space="0" w:color="D3D3D3"/>
+              <w:start w:val="single" w:space="0" w:color="D3D3D3"/>
+              <w:end w:val="single" w:space="0" w:color="D3D3D3"/>
+            </w:tcBorders>
+          </w:tcPr>
+          <w:p>
+            <w:pPr>
+              <w:spacing w:before="0" w:after="60"/>
+              <w:keepNext/>
+              <w:jc w:val="end"/>
+            </w:pPr>
+            <w:r>
+              <w:rPr>
+                <w:rFonts w:ascii="Calibri" w:hAnsi="Calibri"/>
+                <w:sz w:val="20"/>
+              </w:rPr>
+              <w:t xml:space="default">15.981</w:t>
+            </w:r>
+          </w:p>
+        </w:tc>
+        <w:tc>
+          <w:tcPr>
+            <w:tcBorders>
+              <w:top w:val="single" w:space="0" w:color="D3D3D3"/>
+              <w:bottom w:val="single" w:space="0" w:color="D3D3D3"/>
+              <w:start w:val="single" w:space="0" w:color="D3D3D3"/>
+              <w:end w:val="single" w:space="0" w:color="D3D3D3"/>
+            </w:tcBorders>
+          </w:tcPr>
+          <w:p>
+            <w:pPr>
+              <w:spacing w:before="0" w:after="60"/>
+              <w:keepNext/>
+              <w:jc w:val="end"/>
+            </w:pPr>
+            <w:r>
+              <w:rPr>
+                <w:rFonts w:ascii="Calibri" w:hAnsi="Calibri"/>
+                <w:sz w:val="20"/>
+              </w:rPr>
+              <w:t xml:space="default">0.915</w:t>
+            </w:r>
+          </w:p>
+        </w:tc>
+        <w:tc>
+          <w:tcPr>
+            <w:tcBorders>
+              <w:top w:val="single" w:space="0" w:color="D3D3D3"/>
+              <w:bottom w:val="single" w:space="0" w:color="D3D3D3"/>
+              <w:start w:val="single" w:space="0" w:color="D3D3D3"/>
+              <w:end w:val="single" w:space="0" w:color="D3D3D3"/>
+            </w:tcBorders>
+          </w:tcPr>
+          <w:p>
+            <w:pPr>
+              <w:spacing w:before="0" w:after="60"/>
+              <w:keepNext/>
+              <w:jc w:val="end"/>
+            </w:pPr>
+            <w:r>
+              <w:rPr>
+                <w:rFonts w:ascii="Calibri" w:hAnsi="Calibri"/>
+                <w:sz w:val="20"/>
+              </w:rPr>
+              <w:t xml:space="default">29.225</w:t>
+            </w:r>
+          </w:p>
+        </w:tc>
+      </w:tr>
+      <w:tr>
+        <w:trPr>
+          <w:cantSplit/>
+        </w:trPr>
+        <w:tc>
+          <w:tcPr>
+            <w:tcBorders>
+              <w:top w:val="single" w:space="0" w:color="D3D3D3"/>
+              <w:bottom w:val="single" w:space="0" w:color="D3D3D3"/>
+              <w:start w:val="single" w:space="0" w:color="D3D3D3"/>
+              <w:end w:val="single" w:space="0" w:color="D3D3D3"/>
+            </w:tcBorders>
+          </w:tcPr>
+          <w:p>
+            <w:pPr>
+              <w:spacing w:before="0" w:after="60"/>
+              <w:keepNext/>
+              <w:jc w:val="start"/>
+            </w:pPr>
+            <w:r>
+              <w:rPr>
+                <w:rFonts w:ascii="Calibri" w:hAnsi="Calibri"/>
+                <w:sz w:val="20"/>
+              </w:rPr>
+              <w:t xml:space="default">Precipitation increase</w:t>
+            </w:r>
+          </w:p>
+        </w:tc>
+        <w:tc>
+          <w:tcPr>
+            <w:tcBorders>
+              <w:top w:val="single" w:space="0" w:color="D3D3D3"/>
+              <w:bottom w:val="single" w:space="0" w:color="D3D3D3"/>
+              <w:start w:val="single" w:space="0" w:color="D3D3D3"/>
+              <w:end w:val="single" w:space="0" w:color="D3D3D3"/>
+            </w:tcBorders>
+          </w:tcPr>
+          <w:p>
+            <w:pPr>
+              <w:spacing w:before="0" w:after="60"/>
+              <w:keepNext/>
+              <w:jc w:val="start"/>
+            </w:pPr>
+            <w:r>
+              <w:rPr>
+                <w:rFonts w:ascii="Calibri" w:hAnsi="Calibri"/>
+                <w:sz w:val="20"/>
+              </w:rPr>
+              <w:t xml:space="default">Alpha diversity</w:t>
+            </w:r>
+          </w:p>
+        </w:tc>
+        <w:tc>
+          <w:tcPr>
+            <w:tcBorders>
+              <w:top w:val="single" w:space="0" w:color="D3D3D3"/>
+              <w:bottom w:val="single" w:space="0" w:color="D3D3D3"/>
+              <w:start w:val="single" w:space="0" w:color="D3D3D3"/>
+              <w:end w:val="single" w:space="0" w:color="D3D3D3"/>
+            </w:tcBorders>
+          </w:tcPr>
+          <w:p>
+            <w:pPr>
+              <w:spacing w:before="0" w:after="60"/>
+              <w:keepNext/>
+              <w:jc w:val="start"/>
+            </w:pPr>
+            <w:r>
+              <w:rPr>
+                <w:rFonts w:ascii="Calibri" w:hAnsi="Calibri"/>
+                <w:sz w:val="20"/>
+              </w:rPr>
               <w:t xml:space="default">Low validity removed</w:t>
             </w:r>
           </w:p>
@@ -3653,127 +4825,127 @@
                 <w:rFonts w:ascii="Calibri" w:hAnsi="Calibri"/>
                 <w:sz w:val="20"/>
               </w:rPr>
-              <w:t xml:space="default">-0.045</w:t>
-            </w:r>
-          </w:p>
-        </w:tc>
-        <w:tc>
-          <w:tcPr>
-            <w:tcBorders>
-              <w:top w:val="single" w:space="0" w:color="D3D3D3"/>
-              <w:bottom w:val="single" w:space="0" w:color="D3D3D3"/>
-              <w:start w:val="single" w:space="0" w:color="D3D3D3"/>
-              <w:end w:val="single" w:space="0" w:color="D3D3D3"/>
-            </w:tcBorders>
-          </w:tcPr>
-          <w:p>
-            <w:pPr>
-              <w:spacing w:before="0" w:after="60"/>
-              <w:keepNext/>
-              <w:jc w:val="end"/>
-            </w:pPr>
-            <w:r>
-              <w:rPr>
-                <w:rFonts w:ascii="Calibri" w:hAnsi="Calibri"/>
-                <w:sz w:val="20"/>
-              </w:rPr>
-              <w:t xml:space="default">0.018</w:t>
-            </w:r>
-          </w:p>
-        </w:tc>
-        <w:tc>
-          <w:tcPr>
-            <w:tcBorders>
-              <w:top w:val="single" w:space="0" w:color="D3D3D3"/>
-              <w:bottom w:val="single" w:space="0" w:color="D3D3D3"/>
-              <w:start w:val="single" w:space="0" w:color="D3D3D3"/>
-              <w:end w:val="single" w:space="0" w:color="D3D3D3"/>
-            </w:tcBorders>
-          </w:tcPr>
-          <w:p>
-            <w:pPr>
-              <w:spacing w:before="0" w:after="60"/>
-              <w:keepNext/>
-              <w:jc w:val="end"/>
-            </w:pPr>
-            <w:r>
-              <w:rPr>
-                <w:rFonts w:ascii="Calibri" w:hAnsi="Calibri"/>
-                <w:sz w:val="20"/>
-              </w:rPr>
-              <w:t xml:space="default">-2.411</w:t>
-            </w:r>
-          </w:p>
-        </w:tc>
-        <w:tc>
-          <w:tcPr>
-            <w:tcBorders>
-              <w:top w:val="single" w:space="0" w:color="D3D3D3"/>
-              <w:bottom w:val="single" w:space="0" w:color="D3D3D3"/>
-              <w:start w:val="single" w:space="0" w:color="D3D3D3"/>
-              <w:end w:val="single" w:space="0" w:color="D3D3D3"/>
-            </w:tcBorders>
-          </w:tcPr>
-          <w:p>
-            <w:pPr>
-              <w:spacing w:before="0" w:after="60"/>
-              <w:keepNext/>
-              <w:jc w:val="end"/>
-            </w:pPr>
-            <w:r>
-              <w:rPr>
-                <w:rFonts w:ascii="Calibri" w:hAnsi="Calibri"/>
-                <w:sz w:val="20"/>
-              </w:rPr>
-              <w:t xml:space="default">0.016</w:t>
-            </w:r>
-          </w:p>
-        </w:tc>
-        <w:tc>
-          <w:tcPr>
-            <w:tcBorders>
-              <w:top w:val="single" w:space="0" w:color="D3D3D3"/>
-              <w:bottom w:val="single" w:space="0" w:color="D3D3D3"/>
-              <w:start w:val="single" w:space="0" w:color="D3D3D3"/>
-              <w:end w:val="single" w:space="0" w:color="D3D3D3"/>
-            </w:tcBorders>
-          </w:tcPr>
-          <w:p>
-            <w:pPr>
-              <w:spacing w:before="0" w:after="60"/>
-              <w:keepNext/>
-              <w:jc w:val="end"/>
-            </w:pPr>
-            <w:r>
-              <w:rPr>
-                <w:rFonts w:ascii="Calibri" w:hAnsi="Calibri"/>
-                <w:sz w:val="20"/>
-              </w:rPr>
-              <w:t xml:space="default">16.645</w:t>
-            </w:r>
-          </w:p>
-        </w:tc>
-        <w:tc>
-          <w:tcPr>
-            <w:tcBorders>
-              <w:top w:val="single" w:space="0" w:color="D3D3D3"/>
-              <w:bottom w:val="single" w:space="0" w:color="D3D3D3"/>
-              <w:start w:val="single" w:space="0" w:color="D3D3D3"/>
-              <w:end w:val="single" w:space="0" w:color="D3D3D3"/>
-            </w:tcBorders>
-          </w:tcPr>
-          <w:p>
-            <w:pPr>
-              <w:spacing w:before="0" w:after="60"/>
-              <w:keepNext/>
-              <w:jc w:val="end"/>
-            </w:pPr>
-            <w:r>
-              <w:rPr>
-                <w:rFonts w:ascii="Calibri" w:hAnsi="Calibri"/>
-                <w:sz w:val="20"/>
-              </w:rPr>
-              <w:t xml:space="default">1</w:t>
+              <w:t xml:space="default">-0.056</w:t>
+            </w:r>
+          </w:p>
+        </w:tc>
+        <w:tc>
+          <w:tcPr>
+            <w:tcBorders>
+              <w:top w:val="single" w:space="0" w:color="D3D3D3"/>
+              <w:bottom w:val="single" w:space="0" w:color="D3D3D3"/>
+              <w:start w:val="single" w:space="0" w:color="D3D3D3"/>
+              <w:end w:val="single" w:space="0" w:color="D3D3D3"/>
+            </w:tcBorders>
+          </w:tcPr>
+          <w:p>
+            <w:pPr>
+              <w:spacing w:before="0" w:after="60"/>
+              <w:keepNext/>
+              <w:jc w:val="end"/>
+            </w:pPr>
+            <w:r>
+              <w:rPr>
+                <w:rFonts w:ascii="Calibri" w:hAnsi="Calibri"/>
+                <w:sz w:val="20"/>
+              </w:rPr>
+              <w:t xml:space="default">0.023</w:t>
+            </w:r>
+          </w:p>
+        </w:tc>
+        <w:tc>
+          <w:tcPr>
+            <w:tcBorders>
+              <w:top w:val="single" w:space="0" w:color="D3D3D3"/>
+              <w:bottom w:val="single" w:space="0" w:color="D3D3D3"/>
+              <w:start w:val="single" w:space="0" w:color="D3D3D3"/>
+              <w:end w:val="single" w:space="0" w:color="D3D3D3"/>
+            </w:tcBorders>
+          </w:tcPr>
+          <w:p>
+            <w:pPr>
+              <w:spacing w:before="0" w:after="60"/>
+              <w:keepNext/>
+              <w:jc w:val="end"/>
+            </w:pPr>
+            <w:r>
+              <w:rPr>
+                <w:rFonts w:ascii="Calibri" w:hAnsi="Calibri"/>
+                <w:sz w:val="20"/>
+              </w:rPr>
+              <w:t xml:space="default">-2.490</w:t>
+            </w:r>
+          </w:p>
+        </w:tc>
+        <w:tc>
+          <w:tcPr>
+            <w:tcBorders>
+              <w:top w:val="single" w:space="0" w:color="D3D3D3"/>
+              <w:bottom w:val="single" w:space="0" w:color="D3D3D3"/>
+              <w:start w:val="single" w:space="0" w:color="D3D3D3"/>
+              <w:end w:val="single" w:space="0" w:color="D3D3D3"/>
+            </w:tcBorders>
+          </w:tcPr>
+          <w:p>
+            <w:pPr>
+              <w:spacing w:before="0" w:after="60"/>
+              <w:keepNext/>
+              <w:jc w:val="end"/>
+            </w:pPr>
+            <w:r>
+              <w:rPr>
+                <w:rFonts w:ascii="Calibri" w:hAnsi="Calibri"/>
+                <w:sz w:val="20"/>
+              </w:rPr>
+              <w:t xml:space="default">0.013</w:t>
+            </w:r>
+          </w:p>
+        </w:tc>
+        <w:tc>
+          <w:tcPr>
+            <w:tcBorders>
+              <w:top w:val="single" w:space="0" w:color="D3D3D3"/>
+              <w:bottom w:val="single" w:space="0" w:color="D3D3D3"/>
+              <w:start w:val="single" w:space="0" w:color="D3D3D3"/>
+              <w:end w:val="single" w:space="0" w:color="D3D3D3"/>
+            </w:tcBorders>
+          </w:tcPr>
+          <w:p>
+            <w:pPr>
+              <w:spacing w:before="0" w:after="60"/>
+              <w:keepNext/>
+              <w:jc w:val="end"/>
+            </w:pPr>
+            <w:r>
+              <w:rPr>
+                <w:rFonts w:ascii="Calibri" w:hAnsi="Calibri"/>
+                <w:sz w:val="20"/>
+              </w:rPr>
+              <w:t xml:space="default">9.299</w:t>
+            </w:r>
+          </w:p>
+        </w:tc>
+        <w:tc>
+          <w:tcPr>
+            <w:tcBorders>
+              <w:top w:val="single" w:space="0" w:color="D3D3D3"/>
+              <w:bottom w:val="single" w:space="0" w:color="D3D3D3"/>
+              <w:start w:val="single" w:space="0" w:color="D3D3D3"/>
+              <w:end w:val="single" w:space="0" w:color="D3D3D3"/>
+            </w:tcBorders>
+          </w:tcPr>
+          <w:p>
+            <w:pPr>
+              <w:spacing w:before="0" w:after="60"/>
+              <w:keepNext/>
+              <w:jc w:val="end"/>
+            </w:pPr>
+            <w:r>
+              <w:rPr>
+                <w:rFonts w:ascii="Calibri" w:hAnsi="Calibri"/>
+                <w:sz w:val="20"/>
+              </w:rPr>
+              <w:t xml:space="default">0.992</w:t>
             </w:r>
           </w:p>
         </w:tc>

</xml_diff>